<commit_message>
Intro Level + Boss Concept
</commit_message>
<xml_diff>
--- a/documents/GDD/[EN] GDD Imagine Cup 0.2.docx
+++ b/documents/GDD/[EN] GDD Imagine Cup 0.2.docx
@@ -1,6 +1,6 @@
 
 <file path=word/document.xml><?xml version="1.0" encoding="utf-8"?>
-<w:document xmlns:wpc="http://schemas.microsoft.com/office/word/2010/wordprocessingCanvas" xmlns:mc="http://schemas.openxmlformats.org/markup-compatibility/2006" xmlns:o="urn:schemas-microsoft-com:office:office" xmlns:r="http://schemas.openxmlformats.org/officeDocument/2006/relationships" xmlns:m="http://schemas.openxmlformats.org/officeDocument/2006/math" xmlns:v="urn:schemas-microsoft-com:vml" xmlns:wp14="http://schemas.microsoft.com/office/word/2010/wordprocessingDrawing" xmlns:wp="http://schemas.openxmlformats.org/drawingml/2006/wordprocessingDrawing" xmlns:w10="urn:schemas-microsoft-com:office:word" xmlns:w="http://schemas.openxmlformats.org/wordprocessingml/2006/main" xmlns:w14="http://schemas.microsoft.com/office/word/2010/wordml" xmlns:w15="http://schemas.microsoft.com/office/word/2012/wordml" xmlns:wpg="http://schemas.microsoft.com/office/word/2010/wordprocessingGroup" xmlns:wpi="http://schemas.microsoft.com/office/word/2010/wordprocessingInk" xmlns:wne="http://schemas.microsoft.com/office/word/2006/wordml" xmlns:wps="http://schemas.microsoft.com/office/word/2010/wordprocessingShape" mc:Ignorable="w14 w15 wp14">
+<w:document xmlns:wpc="http://schemas.microsoft.com/office/word/2010/wordprocessingCanvas" xmlns:mc="http://schemas.openxmlformats.org/markup-compatibility/2006" xmlns:o="urn:schemas-microsoft-com:office:office" xmlns:r="http://schemas.openxmlformats.org/officeDocument/2006/relationships" xmlns:m="http://schemas.openxmlformats.org/officeDocument/2006/math" xmlns:v="urn:schemas-microsoft-com:vml" xmlns:wp14="http://schemas.microsoft.com/office/word/2010/wordprocessingDrawing" xmlns:wp="http://schemas.openxmlformats.org/drawingml/2006/wordprocessingDrawing" xmlns:w10="urn:schemas-microsoft-com:office:word" xmlns:w="http://schemas.openxmlformats.org/wordprocessingml/2006/main" xmlns:w14="http://schemas.microsoft.com/office/word/2010/wordml" xmlns:wpg="http://schemas.microsoft.com/office/word/2010/wordprocessingGroup" xmlns:wpi="http://schemas.microsoft.com/office/word/2010/wordprocessingInk" xmlns:wne="http://schemas.microsoft.com/office/word/2006/wordml" xmlns:wps="http://schemas.microsoft.com/office/word/2010/wordprocessingShape" mc:Ignorable="w14 wp14">
   <w:body>
     <w:p>
       <w:pPr>
@@ -680,7 +680,14 @@
         <w:rPr>
           <w:lang w:val="en-US"/>
         </w:rPr>
-        <w:t>He lives contemporaneously with ours</w:t>
+        <w:t xml:space="preserve">He lives contemporaneously with </w:t>
+      </w:r>
+      <w:r>
+        <w:rPr>
+          <w:color w:val="FF0000"/>
+          <w:lang w:val="en-US"/>
+        </w:rPr>
+        <w:t>us</w:t>
       </w:r>
       <w:r>
         <w:rPr>
@@ -692,7 +699,27 @@
         <w:rPr>
           <w:lang w:val="en-US"/>
         </w:rPr>
-        <w:t>and is a researcher in genetic and development psychology (also called genetic psychology)</w:t>
+        <w:t xml:space="preserve">and is a researcher in </w:t>
+      </w:r>
+      <w:proofErr w:type="gramStart"/>
+      <w:r>
+        <w:rPr>
+          <w:lang w:val="en-US"/>
+        </w:rPr>
+        <w:t xml:space="preserve">genetic  </w:t>
+      </w:r>
+      <w:r>
+        <w:rPr>
+          <w:lang w:val="en-US"/>
+        </w:rPr>
+        <w:t>and</w:t>
+      </w:r>
+      <w:proofErr w:type="gramEnd"/>
+      <w:r>
+        <w:rPr>
+          <w:lang w:val="en-US"/>
+        </w:rPr>
+        <w:t xml:space="preserve"> development psychology (also called genetic psychology)</w:t>
       </w:r>
       <w:r>
         <w:rPr>
@@ -894,61 +921,73 @@
         <w:rPr>
           <w:lang w:val="en-US"/>
         </w:rPr>
+        <w:t>, t</w:t>
+      </w:r>
+      <w:r>
+        <w:rPr>
+          <w:lang w:val="en-US"/>
+        </w:rPr>
+        <w:t>he perfect profile of the “first of the class”, and he suffered about it during his childhood. He had a coward and fearful temperament, sometimes naive</w:t>
+      </w:r>
+      <w:r>
+        <w:rPr>
+          <w:lang w:val="en-US"/>
+        </w:rPr>
+        <w:t>.</w:t>
+      </w:r>
+      <w:r>
+        <w:rPr>
+          <w:lang w:val="en-US"/>
+        </w:rPr>
+        <w:t xml:space="preserve"> He nevertheless had a great intelligence</w:t>
+      </w:r>
+      <w:r>
+        <w:rPr>
+          <w:lang w:val="en-US"/>
+        </w:rPr>
+        <w:t>,</w:t>
+      </w:r>
+      <w:r>
+        <w:rPr>
+          <w:lang w:val="en-US"/>
+        </w:rPr>
+        <w:t xml:space="preserve"> and a scientist spirit very sharpened</w:t>
+      </w:r>
+      <w:r>
+        <w:rPr>
+          <w:lang w:val="en-US"/>
+        </w:rPr>
+        <w:t>.</w:t>
+      </w:r>
+      <w:r>
+        <w:rPr>
+          <w:lang w:val="en-US"/>
+        </w:rPr>
+        <w:t xml:space="preserve"> He’s never sure of himself</w:t>
+      </w:r>
+      <w:r>
+        <w:rPr>
+          <w:lang w:val="en-US"/>
+        </w:rPr>
+        <w:t>,</w:t>
+      </w:r>
+      <w:r>
+        <w:rPr>
+          <w:lang w:val="en-US"/>
+        </w:rPr>
+        <w:t xml:space="preserve"> except in discussion about work</w:t>
+      </w:r>
+      <w:r>
+        <w:rPr>
+          <w:lang w:val="en-US"/>
+        </w:rPr>
         <w:t xml:space="preserve">. </w:t>
       </w:r>
       <w:r>
         <w:rPr>
           <w:lang w:val="en-US"/>
         </w:rPr>
-        <w:t>The perfect profile of the “first of the class”, and he has suffered about it, during his childhood. He had a coward and fearful temperament, sometimes naive</w:t>
-      </w:r>
-      <w:r>
-        <w:rPr>
-          <w:lang w:val="en-US"/>
-        </w:rPr>
-        <w:t>.</w:t>
-      </w:r>
-      <w:r>
-        <w:rPr>
-          <w:lang w:val="en-US"/>
-        </w:rPr>
-        <w:t xml:space="preserve"> He nevertheless had a great intelligence</w:t>
-      </w:r>
-      <w:r>
-        <w:rPr>
-          <w:lang w:val="en-US"/>
-        </w:rPr>
-        <w:t>,</w:t>
-      </w:r>
-      <w:r>
-        <w:rPr>
-          <w:lang w:val="en-US"/>
-        </w:rPr>
-        <w:t xml:space="preserve"> and a scientist spirit very sharpened</w:t>
-      </w:r>
-      <w:r>
-        <w:rPr>
-          <w:lang w:val="en-US"/>
-        </w:rPr>
-        <w:t>.</w:t>
-      </w:r>
-      <w:r>
-        <w:rPr>
-          <w:lang w:val="en-US"/>
-        </w:rPr>
-        <w:t xml:space="preserve"> He’s never sure of himself</w:t>
-      </w:r>
-      <w:r>
-        <w:rPr>
-          <w:lang w:val="en-US"/>
-        </w:rPr>
-        <w:t>,</w:t>
-      </w:r>
-      <w:r>
-        <w:rPr>
-          <w:lang w:val="en-US"/>
-        </w:rPr>
-        <w:t xml:space="preserve"> except in discussion about work</w:t>
+        <w:t>His partitioning in a military base did not improve his social relations conditions, on contrary, he was too happy to escape the world that frightens him</w:t>
       </w:r>
       <w:r>
         <w:rPr>
@@ -960,7 +999,7 @@
         <w:rPr>
           <w:lang w:val="en-US"/>
         </w:rPr>
-        <w:t>His partitioning in a military base did not improve his social relations conditions, on contrary, he was too happy to escape the world that frightens him</w:t>
+        <w:t>However it’s a good man, with human values</w:t>
       </w:r>
       <w:r>
         <w:rPr>
@@ -972,18 +1011,6 @@
         <w:rPr>
           <w:lang w:val="en-US"/>
         </w:rPr>
-        <w:t>However it’s a good man, with human values</w:t>
-      </w:r>
-      <w:r>
-        <w:rPr>
-          <w:lang w:val="en-US"/>
-        </w:rPr>
-        <w:t xml:space="preserve">. </w:t>
-      </w:r>
-      <w:r>
-        <w:rPr>
-          <w:lang w:val="en-US"/>
-        </w:rPr>
         <w:t xml:space="preserve">He doesn’t reject the </w:t>
       </w:r>
       <w:r>
@@ -1002,7 +1029,19 @@
         <w:rPr>
           <w:lang w:val="en-US"/>
         </w:rPr>
-        <w:t xml:space="preserve"> stay strictly of the society, by fear.</w:t>
+        <w:t xml:space="preserve"> stay strictly </w:t>
+      </w:r>
+      <w:r>
+        <w:rPr>
+          <w:lang w:val="en-US"/>
+        </w:rPr>
+        <w:t xml:space="preserve">out </w:t>
+      </w:r>
+      <w:r>
+        <w:rPr>
+          <w:lang w:val="en-US"/>
+        </w:rPr>
+        <w:t>of the society, by fear.</w:t>
       </w:r>
     </w:p>
     <w:p>
@@ -1120,7 +1159,19 @@
         <w:rPr>
           <w:lang w:val="en-US"/>
         </w:rPr>
-        <w:t xml:space="preserve"> changes and DNA, by altering it. Close to the goal, the government requires him to start his tests on human subjects. He is formally opposed, justifying that his serum is not secure, and human test, at this point of experiment, are not in their agreements. Face of the </w:t>
+        <w:t xml:space="preserve"> changes and DNA, by altering it. Close to the goal, the government requires him to start his tests on human subjects. He is formally opposed, justifying that his serum is not secure, and human test, at this point of experiment, are not in their agreements. Fac</w:t>
+      </w:r>
+      <w:r>
+        <w:rPr>
+          <w:lang w:val="en-US"/>
+        </w:rPr>
+        <w:t xml:space="preserve">ing </w:t>
+      </w:r>
+      <w:r>
+        <w:rPr>
+          <w:lang w:val="en-US"/>
+        </w:rPr>
+        <w:t xml:space="preserve">the </w:t>
       </w:r>
       <w:r>
         <w:rPr>
@@ -1138,16 +1189,61 @@
         <w:rPr>
           <w:lang w:val="en-US"/>
         </w:rPr>
-        <w:t>generals, he start to search answers. Then he discovered that the government wants to do a weapon with his works, in the goal to upgrade their soldiers, and even try to control humans’ behavior. However, his intrusion on the system did not go unnoticed, and he receive a message, from an anoth</w:t>
-      </w:r>
-      <w:r>
-        <w:rPr>
-          <w:lang w:val="en-US"/>
-        </w:rPr>
-        <w:t>er Scientist “they come for you</w:t>
-      </w:r>
-      <w:r>
-        <w:rPr>
+        <w:t>generals, he start</w:t>
+      </w:r>
+      <w:r>
+        <w:rPr>
+          <w:lang w:val="en-US"/>
+        </w:rPr>
+        <w:t>s</w:t>
+      </w:r>
+      <w:r>
+        <w:rPr>
+          <w:lang w:val="en-US"/>
+        </w:rPr>
+        <w:t xml:space="preserve"> to search answers. Then he discovered that the government wants to do a weapon with his works, in the goal to upgrade their soldiers, and even try to control humans’ behavior. However, his intrusion on the system did not go unnoticed, and he receive</w:t>
+      </w:r>
+      <w:r>
+        <w:rPr>
+          <w:lang w:val="en-US"/>
+        </w:rPr>
+        <w:t>s</w:t>
+      </w:r>
+      <w:r>
+        <w:rPr>
+          <w:lang w:val="en-US"/>
+        </w:rPr>
+        <w:t xml:space="preserve"> a message, from an anoth</w:t>
+      </w:r>
+      <w:r>
+        <w:rPr>
+          <w:lang w:val="en-US"/>
+        </w:rPr>
+        <w:t xml:space="preserve">er Scientist </w:t>
+      </w:r>
+      <w:r>
+        <w:rPr>
+          <w:lang w:val="en-US"/>
+        </w:rPr>
+        <w:t xml:space="preserve">reading: </w:t>
+      </w:r>
+      <w:r>
+        <w:rPr>
+          <w:color w:val="FF0000"/>
+          <w:lang w:val="en-US"/>
+        </w:rPr>
+        <w:t xml:space="preserve">“They’re after </w:t>
+      </w:r>
+      <w:r>
+        <w:rPr>
+          <w:color w:val="FF0000"/>
+          <w:lang w:val="en-US"/>
+        </w:rPr>
+        <w:t>you</w:t>
+      </w:r>
+      <w:r>
+        <w:rPr>
+          <w:color w:val="FF0000"/>
           <w:lang w:val="en-US"/>
         </w:rPr>
         <w:t>!!!</w:t>
@@ -1155,9 +1251,16 @@
       <w:proofErr w:type="gramStart"/>
       <w:r>
         <w:rPr>
-          <w:lang w:val="en-US"/>
-        </w:rPr>
-        <w:t>”.</w:t>
+          <w:color w:val="FF0000"/>
+          <w:lang w:val="en-US"/>
+        </w:rPr>
+        <w:t>”</w:t>
+      </w:r>
+      <w:r>
+        <w:rPr>
+          <w:lang w:val="en-US"/>
+        </w:rPr>
+        <w:t>.</w:t>
       </w:r>
       <w:proofErr w:type="gramEnd"/>
       <w:r>
@@ -1384,7 +1487,7 @@
           <w:rStyle w:val="hps"/>
           <w:lang w:val="en-US"/>
         </w:rPr>
-        <w:t>injected</w:t>
+        <w:t>injects it to</w:t>
       </w:r>
       <w:r>
         <w:rPr>
@@ -1412,13 +1515,70 @@
           <w:rStyle w:val="hps"/>
           <w:lang w:val="en-US"/>
         </w:rPr>
-        <w:t xml:space="preserve">serum. But he has unexpected effect, who makes appear the beast who live in him. He transforms himself, concretely, in a monster, </w:t>
+        <w:t xml:space="preserve">serum. But </w:t>
       </w:r>
       <w:r>
         <w:rPr>
           <w:rStyle w:val="hps"/>
           <w:lang w:val="en-US"/>
         </w:rPr>
+        <w:t xml:space="preserve">it has unexpected effect, </w:t>
+      </w:r>
+      <w:r>
+        <w:rPr>
+          <w:rStyle w:val="hps"/>
+          <w:color w:val="FF0000"/>
+          <w:lang w:val="en-US"/>
+        </w:rPr>
+        <w:t>unleashing</w:t>
+      </w:r>
+      <w:r>
+        <w:rPr>
+          <w:rStyle w:val="hps"/>
+          <w:lang w:val="en-US"/>
+        </w:rPr>
+        <w:t xml:space="preserve"> </w:t>
+      </w:r>
+      <w:r>
+        <w:rPr>
+          <w:rStyle w:val="hps"/>
+          <w:lang w:val="en-US"/>
+        </w:rPr>
+        <w:t>the beast who live</w:t>
+      </w:r>
+      <w:r>
+        <w:rPr>
+          <w:rStyle w:val="hps"/>
+          <w:lang w:val="en-US"/>
+        </w:rPr>
+        <w:t>s</w:t>
+      </w:r>
+      <w:r>
+        <w:rPr>
+          <w:rStyle w:val="hps"/>
+          <w:lang w:val="en-US"/>
+        </w:rPr>
+        <w:t xml:space="preserve"> in</w:t>
+      </w:r>
+      <w:r>
+        <w:rPr>
+          <w:rStyle w:val="hps"/>
+          <w:lang w:val="en-US"/>
+        </w:rPr>
+        <w:t>side</w:t>
+      </w:r>
+      <w:r>
+        <w:rPr>
+          <w:rStyle w:val="hps"/>
+          <w:lang w:val="en-US"/>
+        </w:rPr>
+        <w:t xml:space="preserve"> him. He transforms himself, concretely, in a monster, </w:t>
+      </w:r>
+      <w:r>
+        <w:rPr>
+          <w:rStyle w:val="hps"/>
+          <w:lang w:val="en-US"/>
+        </w:rPr>
         <w:t>hatred</w:t>
       </w:r>
       <w:r>
@@ -1477,7 +1637,118 @@
         <w:rPr>
           <w:lang w:val="en-US"/>
         </w:rPr>
-        <w:t xml:space="preserve">After a brief elimination, the beast goes finally out of the base. Once back to the quiet, our Scientist come back, and tries to understand the situation. He was extremely frightened by the hatred, the anger and the violence that this beast was able, who was him. He </w:t>
+        <w:t>After a brief elimination</w:t>
+      </w:r>
+      <w:r>
+        <w:rPr>
+          <w:lang w:val="en-US"/>
+        </w:rPr>
+        <w:t xml:space="preserve"> </w:t>
+      </w:r>
+      <w:r>
+        <w:rPr>
+          <w:color w:val="FF0000"/>
+          <w:lang w:val="en-US"/>
+        </w:rPr>
+        <w:t>of the guards</w:t>
+      </w:r>
+      <w:r>
+        <w:rPr>
+          <w:lang w:val="en-US"/>
+        </w:rPr>
+        <w:t xml:space="preserve">, the beast finally </w:t>
+      </w:r>
+      <w:r>
+        <w:rPr>
+          <w:lang w:val="en-US"/>
+        </w:rPr>
+        <w:t xml:space="preserve">goes </w:t>
+      </w:r>
+      <w:r>
+        <w:rPr>
+          <w:lang w:val="en-US"/>
+        </w:rPr>
+        <w:t>out of the base. Once back to the quiet, our Scientist come</w:t>
+      </w:r>
+      <w:r>
+        <w:rPr>
+          <w:lang w:val="en-US"/>
+        </w:rPr>
+        <w:t>s</w:t>
+      </w:r>
+      <w:r>
+        <w:rPr>
+          <w:lang w:val="en-US"/>
+        </w:rPr>
+        <w:t xml:space="preserve"> back</w:t>
+      </w:r>
+      <w:r>
+        <w:rPr>
+          <w:lang w:val="en-US"/>
+        </w:rPr>
+        <w:t xml:space="preserve"> to himself</w:t>
+      </w:r>
+      <w:r>
+        <w:rPr>
+          <w:lang w:val="en-US"/>
+        </w:rPr>
+        <w:t>, and tries to understand the situation. He was extremely frightened by the hatred, the anger and the violence that this beast</w:t>
+      </w:r>
+      <w:r>
+        <w:rPr>
+          <w:lang w:val="en-US"/>
+        </w:rPr>
+        <w:t>,</w:t>
+      </w:r>
+      <w:r>
+        <w:rPr>
+          <w:lang w:val="en-US"/>
+        </w:rPr>
+        <w:t xml:space="preserve"> </w:t>
+      </w:r>
+      <w:r>
+        <w:rPr>
+          <w:lang w:val="en-US"/>
+        </w:rPr>
+        <w:t>who was him</w:t>
+      </w:r>
+      <w:r>
+        <w:rPr>
+          <w:lang w:val="en-US"/>
+        </w:rPr>
+        <w:t>,</w:t>
+      </w:r>
+      <w:r>
+        <w:rPr>
+          <w:lang w:val="en-US"/>
+        </w:rPr>
+        <w:t xml:space="preserve"> </w:t>
+      </w:r>
+      <w:r>
+        <w:rPr>
+          <w:lang w:val="en-US"/>
+        </w:rPr>
+        <w:t>is able</w:t>
+      </w:r>
+      <w:r>
+        <w:rPr>
+          <w:color w:val="FF0000"/>
+          <w:lang w:val="en-US"/>
+        </w:rPr>
+        <w:t xml:space="preserve"> </w:t>
+      </w:r>
+      <w:r>
+        <w:rPr>
+          <w:color w:val="FF0000"/>
+          <w:lang w:val="en-US"/>
+        </w:rPr>
+        <w:t>to express</w:t>
+      </w:r>
+      <w:r>
+        <w:rPr>
+          <w:lang w:val="en-US"/>
+        </w:rPr>
+        <w:t xml:space="preserve">. He </w:t>
       </w:r>
       <w:r>
         <w:rPr>
@@ -1489,250 +1760,759 @@
         <w:rPr>
           <w:lang w:val="en-US"/>
         </w:rPr>
-        <w:t xml:space="preserve"> that he doesn’t like it, but, even if he </w:t>
-      </w:r>
-      <w:r>
-        <w:rPr>
-          <w:lang w:val="en-US"/>
-        </w:rPr>
-        <w:t>tries</w:t>
-      </w:r>
-      <w:r>
-        <w:rPr>
-          <w:lang w:val="en-US"/>
-        </w:rPr>
-        <w:t xml:space="preserve"> to come back during all his escaping, he is intrigued by this power. What was he </w:t>
-      </w:r>
-      <w:r>
-        <w:rPr>
-          <w:lang w:val="en-US"/>
-        </w:rPr>
-        <w:t xml:space="preserve">doing? </w:t>
-      </w:r>
-      <w:r>
-        <w:rPr>
-          <w:lang w:val="en-US"/>
-        </w:rPr>
-        <w:t>In parallel, we can see the general call somebody, and explain that results are unexpected. He must to find this Scientist, and our Hero is now, a fugitive. (To be continued …)</w:t>
-      </w:r>
-    </w:p>
-    <w:p>
-      <w:pPr>
-        <w:rPr>
-          <w:lang w:val="en-US"/>
-        </w:rPr>
-      </w:pPr>
+        <w:t xml:space="preserve"> that he doesn’t like it, but</w:t>
+      </w:r>
+      <w:r>
+        <w:rPr>
+          <w:lang w:val="en-US"/>
+        </w:rPr>
+        <w:t xml:space="preserve"> he is intrigued by this power. What </w:t>
+      </w:r>
+      <w:r>
+        <w:rPr>
+          <w:lang w:val="en-US"/>
+        </w:rPr>
+        <w:t>has he done to himself</w:t>
+      </w:r>
+      <w:r>
+        <w:rPr>
+          <w:lang w:val="en-US"/>
+        </w:rPr>
+        <w:t xml:space="preserve">? </w:t>
+      </w:r>
+      <w:r>
+        <w:rPr>
+          <w:lang w:val="en-US"/>
+        </w:rPr>
+        <w:t xml:space="preserve">In parallel, we can see </w:t>
+      </w:r>
+      <w:r>
+        <w:rPr>
+          <w:color w:val="FF0000"/>
+          <w:lang w:val="en-US"/>
+        </w:rPr>
+        <w:t>a</w:t>
+      </w:r>
+      <w:r>
+        <w:rPr>
+          <w:lang w:val="en-US"/>
+        </w:rPr>
+        <w:t xml:space="preserve"> </w:t>
+      </w:r>
+      <w:r>
+        <w:rPr>
+          <w:lang w:val="en-US"/>
+        </w:rPr>
+        <w:t>general call somebody, and explain that res</w:t>
+      </w:r>
+      <w:r>
+        <w:rPr>
+          <w:lang w:val="en-US"/>
+        </w:rPr>
+        <w:t xml:space="preserve">ults are unexpected. He must </w:t>
+      </w:r>
+      <w:r>
+        <w:rPr>
+          <w:lang w:val="en-US"/>
+        </w:rPr>
+        <w:t>find this Scientist, and our Hero is now, a fugitive. (To be continued …)</w:t>
+      </w:r>
+    </w:p>
+    <w:p>
+      <w:pPr>
+        <w:rPr>
+          <w:lang w:val="en-US"/>
+        </w:rPr>
+      </w:pPr>
+    </w:p>
+    <w:p>
+      <w:pPr>
+        <w:numPr>
+          <w:ilvl w:val="0"/>
+          <w:numId w:val="2"/>
+        </w:numPr>
+        <w:contextualSpacing/>
+        <w:rPr>
+          <w:lang w:val="en-US"/>
+        </w:rPr>
+      </w:pPr>
+      <w:r>
+        <w:rPr>
+          <w:u w:val="single"/>
+          <w:lang w:val="en-US"/>
+        </w:rPr>
+        <w:t>Concept</w:t>
+      </w:r>
+    </w:p>
+    <w:p>
+      <w:pPr>
+        <w:ind w:left="720"/>
+        <w:contextualSpacing/>
+        <w:rPr>
+          <w:lang w:val="en-US"/>
+        </w:rPr>
+      </w:pPr>
+    </w:p>
+    <w:p>
+      <w:pPr>
+        <w:ind w:left="720"/>
+        <w:contextualSpacing/>
+        <w:rPr>
+          <w:lang w:val="en-US"/>
+        </w:rPr>
+      </w:pPr>
+      <w:r>
+        <w:rPr>
+          <w:lang w:val="en-US"/>
+        </w:rPr>
+        <w:t>Our Game</w:t>
+      </w:r>
+      <w:r>
+        <w:rPr>
+          <w:color w:val="FF0000"/>
+          <w:lang w:val="en-US"/>
+        </w:rPr>
+        <w:t xml:space="preserve"> </w:t>
+      </w:r>
+      <w:r>
+        <w:rPr>
+          <w:color w:val="FF0000"/>
+          <w:lang w:val="en-US"/>
+        </w:rPr>
+        <w:t>is</w:t>
+      </w:r>
+      <w:r>
+        <w:rPr>
+          <w:color w:val="FF0000"/>
+          <w:lang w:val="en-US"/>
+        </w:rPr>
+        <w:t xml:space="preserve"> </w:t>
+      </w:r>
+      <w:r>
+        <w:rPr>
+          <w:lang w:val="en-US"/>
+        </w:rPr>
+        <w:t xml:space="preserve">about the adventure of this Scientist. The innovative concept will be to bring the player to make choices, who will influence the history, but also the </w:t>
+      </w:r>
+      <w:r>
+        <w:rPr>
+          <w:color w:val="FF0000"/>
+          <w:lang w:val="en-US"/>
+        </w:rPr>
+        <w:t xml:space="preserve">completely opposed type of </w:t>
+      </w:r>
+      <w:r>
+        <w:rPr>
+          <w:lang w:val="en-US"/>
+        </w:rPr>
+        <w:t>gameplay</w:t>
+      </w:r>
+      <w:r>
+        <w:rPr>
+          <w:lang w:val="en-US"/>
+        </w:rPr>
+        <w:t xml:space="preserve">. It’s on a 2D environment. </w:t>
+      </w:r>
+    </w:p>
+    <w:p>
+      <w:pPr>
+        <w:ind w:left="720"/>
+        <w:contextualSpacing/>
+        <w:rPr>
+          <w:lang w:val="en-US"/>
+        </w:rPr>
+      </w:pPr>
+    </w:p>
+    <w:p>
+      <w:pPr>
+        <w:ind w:left="720"/>
+        <w:contextualSpacing/>
+        <w:rPr>
+          <w:lang w:val="en-US"/>
+        </w:rPr>
+      </w:pPr>
+      <w:r>
+        <w:rPr>
+          <w:lang w:val="en-US"/>
+        </w:rPr>
+        <w:t>The game will be cut in Universe (tutorial set apart), who will be themselves cut in levels. Each Universe will be ending by a special Boss, accordingly with the Universe. (Super meat boy like). The levels will be cut in several zones (</w:t>
+      </w:r>
+      <w:r>
+        <w:rPr>
+          <w:color w:val="FF0000"/>
+          <w:lang w:val="en-US"/>
+        </w:rPr>
+        <w:t>see below</w:t>
+      </w:r>
+      <w:r>
+        <w:rPr>
+          <w:lang w:val="en-US"/>
+        </w:rPr>
+        <w:t>)</w:t>
+      </w:r>
+    </w:p>
+    <w:p>
+      <w:pPr>
+        <w:ind w:left="720"/>
+        <w:contextualSpacing/>
+        <w:rPr>
+          <w:lang w:val="en-US"/>
+        </w:rPr>
+      </w:pPr>
+    </w:p>
+    <w:p>
+      <w:pPr>
+        <w:ind w:left="720"/>
+        <w:contextualSpacing/>
+        <w:rPr>
+          <w:lang w:val="en-US"/>
+        </w:rPr>
+      </w:pPr>
+      <w:r>
+        <w:rPr>
+          <w:lang w:val="en-US"/>
+        </w:rPr>
+        <w:t xml:space="preserve">Our goal is to </w:t>
+      </w:r>
+      <w:r>
+        <w:rPr>
+          <w:lang w:val="en-US"/>
+        </w:rPr>
+        <w:t>provide</w:t>
+      </w:r>
+      <w:r>
+        <w:rPr>
+          <w:lang w:val="en-US"/>
+        </w:rPr>
+        <w:t xml:space="preserve"> players </w:t>
+      </w:r>
+      <w:r>
+        <w:rPr>
+          <w:color w:val="FF0000"/>
+          <w:lang w:val="en-US"/>
+        </w:rPr>
+        <w:t>a</w:t>
+      </w:r>
+      <w:r>
+        <w:rPr>
+          <w:lang w:val="en-US"/>
+        </w:rPr>
+        <w:t xml:space="preserve"> </w:t>
+      </w:r>
+      <w:r>
+        <w:rPr>
+          <w:lang w:val="en-US"/>
+        </w:rPr>
+        <w:t>dynamic game, wh</w:t>
+      </w:r>
+      <w:r>
+        <w:rPr>
+          <w:lang w:val="en-US"/>
+        </w:rPr>
+        <w:t>ich</w:t>
+      </w:r>
+      <w:r>
+        <w:rPr>
+          <w:lang w:val="en-US"/>
+        </w:rPr>
+        <w:t xml:space="preserve"> chang</w:t>
+      </w:r>
+      <w:r>
+        <w:rPr>
+          <w:lang w:val="en-US"/>
+        </w:rPr>
+        <w:t>es</w:t>
+      </w:r>
+      <w:r>
+        <w:rPr>
+          <w:lang w:val="en-US"/>
+        </w:rPr>
+        <w:t xml:space="preserve"> in function of </w:t>
+      </w:r>
+      <w:proofErr w:type="gramStart"/>
+      <w:r>
+        <w:rPr>
+          <w:lang w:val="en-US"/>
+        </w:rPr>
+        <w:t>his own</w:t>
+      </w:r>
+      <w:proofErr w:type="gramEnd"/>
+      <w:r>
+        <w:rPr>
+          <w:lang w:val="en-US"/>
+        </w:rPr>
+        <w:t xml:space="preserve"> choice, bu</w:t>
+      </w:r>
+      <w:r>
+        <w:rPr>
+          <w:lang w:val="en-US"/>
+        </w:rPr>
+        <w:t>t also with his way of playing. The advantage is to propose two different gameplay (one for the monster, one</w:t>
+      </w:r>
+      <w:r>
+        <w:rPr>
+          <w:lang w:val="en-US"/>
+        </w:rPr>
+        <w:t xml:space="preserve"> for the scientist), and give a </w:t>
+      </w:r>
+      <w:r>
+        <w:rPr>
+          <w:lang w:val="en-US"/>
+        </w:rPr>
+        <w:t xml:space="preserve">feeling </w:t>
+      </w:r>
+      <w:r>
+        <w:rPr>
+          <w:color w:val="FF0000"/>
+          <w:lang w:val="en-US"/>
+        </w:rPr>
+        <w:t xml:space="preserve">of freedom </w:t>
+      </w:r>
+      <w:r>
+        <w:rPr>
+          <w:lang w:val="en-US"/>
+        </w:rPr>
+        <w:t xml:space="preserve">to the player. The game will adapt itself </w:t>
+      </w:r>
+      <w:r>
+        <w:rPr>
+          <w:color w:val="FF0000"/>
+          <w:lang w:val="en-US"/>
+        </w:rPr>
+        <w:t xml:space="preserve">to the player, </w:t>
+      </w:r>
+      <w:r>
+        <w:rPr>
+          <w:lang w:val="en-US"/>
+        </w:rPr>
+        <w:t>and not the reverse. A</w:t>
+      </w:r>
+      <w:r>
+        <w:rPr>
+          <w:lang w:val="en-US"/>
+        </w:rPr>
+        <w:t>lso a renewed dynamism during the all game</w:t>
+      </w:r>
+      <w:r>
+        <w:rPr>
+          <w:lang w:val="en-US"/>
+        </w:rPr>
+        <w:t xml:space="preserve"> </w:t>
+      </w:r>
+      <w:r>
+        <w:rPr>
+          <w:color w:val="FF0000"/>
+          <w:lang w:val="en-US"/>
+        </w:rPr>
+        <w:lastRenderedPageBreak/>
+        <w:t>will bring the player constant excitement</w:t>
+      </w:r>
+      <w:r>
+        <w:rPr>
+          <w:lang w:val="en-US"/>
+        </w:rPr>
+        <w:t xml:space="preserve">. </w:t>
+      </w:r>
+      <w:r>
+        <w:rPr>
+          <w:lang w:val="en-US"/>
+        </w:rPr>
+        <w:t>Furthermore</w:t>
+      </w:r>
+      <w:r>
+        <w:rPr>
+          <w:lang w:val="en-US"/>
+        </w:rPr>
+        <w:t>,</w:t>
+      </w:r>
+      <w:r>
+        <w:rPr>
+          <w:lang w:val="en-US"/>
+        </w:rPr>
+        <w:t xml:space="preserve"> this game mixes in a new way </w:t>
+      </w:r>
+      <w:r>
+        <w:rPr>
+          <w:color w:val="FF0000"/>
+          <w:lang w:val="en-US"/>
+        </w:rPr>
+        <w:t xml:space="preserve">different genre </w:t>
+      </w:r>
+      <w:proofErr w:type="gramStart"/>
+      <w:r>
+        <w:rPr>
+          <w:color w:val="FF0000"/>
+          <w:lang w:val="en-US"/>
+        </w:rPr>
+        <w:t xml:space="preserve">of </w:t>
+      </w:r>
+      <w:r>
+        <w:rPr>
+          <w:lang w:val="en-US"/>
+        </w:rPr>
+        <w:t xml:space="preserve"> games</w:t>
+      </w:r>
+      <w:proofErr w:type="gramEnd"/>
+    </w:p>
+    <w:p>
+      <w:pPr>
+        <w:ind w:left="720"/>
+        <w:contextualSpacing/>
+        <w:rPr>
+          <w:lang w:val="en-US"/>
+        </w:rPr>
+      </w:pPr>
+    </w:p>
+    <w:p>
+      <w:pPr>
+        <w:ind w:left="720"/>
+        <w:contextualSpacing/>
+        <w:rPr>
+          <w:lang w:val="en-US"/>
+        </w:rPr>
+      </w:pPr>
+      <w:r>
+        <w:rPr>
+          <w:lang w:val="en-US"/>
+        </w:rPr>
+        <w:t>The Level Design will permit t</w:t>
+      </w:r>
+      <w:r>
+        <w:rPr>
+          <w:lang w:val="en-US"/>
+        </w:rPr>
+        <w:t>he</w:t>
+      </w:r>
+      <w:r>
+        <w:rPr>
+          <w:lang w:val="en-US"/>
+        </w:rPr>
+        <w:t xml:space="preserve"> players to be constantly surprise, and will demand to players: patience, technic, precision</w:t>
+      </w:r>
+      <w:r>
+        <w:rPr>
+          <w:lang w:val="en-US"/>
+        </w:rPr>
+        <w:t xml:space="preserve"> and logic. </w:t>
+      </w:r>
+      <w:r>
+        <w:rPr>
+          <w:color w:val="FF0000"/>
+          <w:lang w:val="en-US"/>
+        </w:rPr>
+        <w:t xml:space="preserve">In short, it will be challenging with </w:t>
+      </w:r>
+      <w:r>
+        <w:rPr>
+          <w:lang w:val="en-US"/>
+        </w:rPr>
+        <w:t>m</w:t>
+      </w:r>
+      <w:r>
+        <w:rPr>
+          <w:lang w:val="en-US"/>
+        </w:rPr>
+        <w:t xml:space="preserve">any problems and a lot of strategy. There </w:t>
+      </w:r>
+      <w:r>
+        <w:rPr>
+          <w:lang w:val="en-US"/>
+        </w:rPr>
+        <w:t>is also</w:t>
+      </w:r>
+      <w:r>
+        <w:rPr>
+          <w:lang w:val="en-US"/>
+        </w:rPr>
+        <w:t xml:space="preserve"> a</w:t>
+      </w:r>
+      <w:r>
+        <w:rPr>
+          <w:lang w:val="en-US"/>
+        </w:rPr>
+        <w:t xml:space="preserve"> psychological aspect, with </w:t>
+      </w:r>
+      <w:r>
+        <w:rPr>
+          <w:color w:val="FF0000"/>
+          <w:lang w:val="en-US"/>
+        </w:rPr>
+        <w:t>the</w:t>
+      </w:r>
+      <w:r>
+        <w:rPr>
+          <w:lang w:val="en-US"/>
+        </w:rPr>
+        <w:t xml:space="preserve"> </w:t>
+      </w:r>
+      <w:r>
+        <w:rPr>
+          <w:lang w:val="en-US"/>
+        </w:rPr>
+        <w:t>duality of</w:t>
+      </w:r>
+      <w:r>
+        <w:rPr>
+          <w:lang w:val="en-US"/>
+        </w:rPr>
+        <w:t xml:space="preserve"> </w:t>
+      </w:r>
+      <w:r>
+        <w:rPr>
+          <w:color w:val="FF0000"/>
+          <w:lang w:val="en-US"/>
+        </w:rPr>
+        <w:t>the Scientist</w:t>
+      </w:r>
+      <w:r>
+        <w:rPr>
+          <w:lang w:val="en-US"/>
+        </w:rPr>
+        <w:t xml:space="preserve"> being in his </w:t>
+      </w:r>
+      <w:r>
+        <w:rPr>
+          <w:color w:val="FF0000"/>
+          <w:lang w:val="en-US"/>
+        </w:rPr>
+        <w:t>‘</w:t>
+      </w:r>
+      <w:r>
+        <w:rPr>
+          <w:lang w:val="en-US"/>
+        </w:rPr>
+        <w:t>good</w:t>
+      </w:r>
+      <w:r>
+        <w:rPr>
+          <w:color w:val="FF0000"/>
+          <w:lang w:val="en-US"/>
+        </w:rPr>
+        <w:t>’</w:t>
+      </w:r>
+      <w:r>
+        <w:rPr>
+          <w:lang w:val="en-US"/>
+        </w:rPr>
+        <w:t xml:space="preserve"> part</w:t>
+      </w:r>
+      <w:r>
+        <w:rPr>
+          <w:lang w:val="en-US"/>
+        </w:rPr>
+        <w:t xml:space="preserve"> </w:t>
+      </w:r>
+      <w:r>
+        <w:rPr>
+          <w:color w:val="FF0000"/>
+          <w:lang w:val="en-US"/>
+        </w:rPr>
+        <w:t>or</w:t>
+      </w:r>
+      <w:r>
+        <w:rPr>
+          <w:lang w:val="en-US"/>
+        </w:rPr>
+        <w:t xml:space="preserve"> </w:t>
+      </w:r>
+      <w:r>
+        <w:rPr>
+          <w:color w:val="FF0000"/>
+          <w:lang w:val="en-US"/>
+        </w:rPr>
+        <w:t>‘</w:t>
+      </w:r>
+      <w:r>
+        <w:rPr>
+          <w:lang w:val="en-US"/>
+        </w:rPr>
+        <w:t>bad</w:t>
+      </w:r>
+      <w:r>
+        <w:rPr>
+          <w:color w:val="FF0000"/>
+          <w:lang w:val="en-US"/>
+        </w:rPr>
+        <w:t>’</w:t>
+      </w:r>
+      <w:r>
+        <w:rPr>
+          <w:lang w:val="en-US"/>
+        </w:rPr>
+        <w:t xml:space="preserve"> part.</w:t>
+      </w:r>
+    </w:p>
+    <w:p>
+      <w:pPr>
+        <w:ind w:left="720"/>
+        <w:contextualSpacing/>
+        <w:rPr>
+          <w:lang w:val="en-US"/>
+        </w:rPr>
+      </w:pPr>
+    </w:p>
+    <w:p>
+      <w:pPr>
+        <w:rPr>
+          <w:b/>
+          <w:u w:val="single"/>
+          <w:lang w:val="en-US"/>
+        </w:rPr>
+      </w:pPr>
+      <w:r>
+        <w:rPr>
+          <w:b/>
+          <w:u w:val="single"/>
+          <w:lang w:val="en-US"/>
+        </w:rPr>
+        <w:t>III/ The</w:t>
+      </w:r>
+      <w:r>
+        <w:rPr>
+          <w:b/>
+          <w:u w:val="single"/>
+          <w:lang w:val="en-US"/>
+        </w:rPr>
+        <w:t xml:space="preserve"> gameplay</w:t>
+      </w:r>
+      <w:r>
+        <w:rPr>
+          <w:lang w:val="en-US"/>
+        </w:rPr>
+        <w:br/>
+      </w:r>
+    </w:p>
+    <w:p>
+      <w:pPr>
+        <w:numPr>
+          <w:ilvl w:val="0"/>
+          <w:numId w:val="3"/>
+        </w:numPr>
+        <w:contextualSpacing/>
+        <w:rPr>
+          <w:lang w:val="en-US"/>
+        </w:rPr>
+      </w:pPr>
+      <w:r>
+        <w:rPr>
+          <w:u w:val="single"/>
+          <w:lang w:val="en-US"/>
+        </w:rPr>
+        <w:t>The Scientist</w:t>
+      </w:r>
+    </w:p>
+    <w:p>
+      <w:pPr>
+        <w:ind w:left="720"/>
+        <w:contextualSpacing/>
+        <w:rPr>
+          <w:lang w:val="en-US"/>
+        </w:rPr>
+      </w:pPr>
+    </w:p>
+    <w:p>
+      <w:pPr>
+        <w:numPr>
+          <w:ilvl w:val="1"/>
+          <w:numId w:val="3"/>
+        </w:numPr>
+        <w:contextualSpacing/>
+        <w:rPr>
+          <w:lang w:val="en-US"/>
+        </w:rPr>
+      </w:pPr>
+      <w:r>
+        <w:rPr>
+          <w:u w:val="single"/>
+          <w:lang w:val="en-US"/>
+        </w:rPr>
+        <w:t>C</w:t>
+      </w:r>
+      <w:r>
+        <w:rPr>
+          <w:u w:val="single"/>
+          <w:lang w:val="en-US"/>
+        </w:rPr>
+        <w:t>oncept</w:t>
+      </w:r>
+    </w:p>
+    <w:p>
+      <w:pPr>
+        <w:ind w:left="1440"/>
+        <w:contextualSpacing/>
+        <w:rPr>
+          <w:lang w:val="en-US"/>
+        </w:rPr>
+      </w:pPr>
+      <w:r>
+        <w:rPr>
+          <w:lang w:val="en-US"/>
+        </w:rPr>
+        <w:t xml:space="preserve">Our scientist, in </w:t>
+      </w:r>
+      <w:r>
+        <w:rPr>
+          <w:color w:val="FF0000"/>
+          <w:lang w:val="en-US"/>
+        </w:rPr>
+        <w:t>human</w:t>
+      </w:r>
+      <w:r>
+        <w:rPr>
+          <w:lang w:val="en-US"/>
+        </w:rPr>
+        <w:t xml:space="preserve"> form, is restrict</w:t>
+      </w:r>
+      <w:r>
+        <w:rPr>
+          <w:lang w:val="en-US"/>
+        </w:rPr>
+        <w:t>ed</w:t>
+      </w:r>
+      <w:r>
+        <w:rPr>
+          <w:lang w:val="en-US"/>
+        </w:rPr>
+        <w:t xml:space="preserve"> to basic displacements (checkout “displacements”). His Gameplay his oriented to infiltration, puzzles, taking notes, disguise, </w:t>
+      </w:r>
+      <w:r>
+        <w:rPr>
+          <w:color w:val="FF0000"/>
+          <w:lang w:val="en-US"/>
+        </w:rPr>
+        <w:t xml:space="preserve">and more! </w:t>
+      </w:r>
+      <w:r>
+        <w:rPr>
+          <w:lang w:val="en-US"/>
+        </w:rPr>
+        <w:t>It demand</w:t>
+      </w:r>
+      <w:r>
+        <w:rPr>
+          <w:lang w:val="en-US"/>
+        </w:rPr>
+        <w:t>s the p</w:t>
+      </w:r>
+      <w:r>
+        <w:rPr>
+          <w:lang w:val="en-US"/>
+        </w:rPr>
+        <w:tab/>
+      </w:r>
       <w:bookmarkStart w:id="0" w:name="_GoBack"/>
       <w:bookmarkEnd w:id="0"/>
-    </w:p>
-    <w:p>
-      <w:pPr>
-        <w:numPr>
-          <w:ilvl w:val="0"/>
-          <w:numId w:val="2"/>
-        </w:numPr>
-        <w:contextualSpacing/>
-        <w:rPr>
-          <w:lang w:val="en-US"/>
-        </w:rPr>
-      </w:pPr>
-      <w:r>
-        <w:rPr>
-          <w:u w:val="single"/>
-          <w:lang w:val="en-US"/>
-        </w:rPr>
-        <w:t>Concept</w:t>
-      </w:r>
-    </w:p>
-    <w:p>
-      <w:pPr>
-        <w:ind w:left="720"/>
-        <w:contextualSpacing/>
-        <w:rPr>
-          <w:lang w:val="en-US"/>
-        </w:rPr>
-      </w:pPr>
-    </w:p>
-    <w:p>
-      <w:pPr>
-        <w:ind w:left="720"/>
-        <w:contextualSpacing/>
-        <w:rPr>
-          <w:lang w:val="en-US"/>
-        </w:rPr>
-      </w:pPr>
-      <w:r>
-        <w:rPr>
-          <w:lang w:val="en-US"/>
-        </w:rPr>
-        <w:t xml:space="preserve">Our Game speaks about the adventure of this Scientist. The innovative concept will be to bring the player to make choices, who will influence the history, but also the gameplay of the game. It’s on a 2D environment. </w:t>
-      </w:r>
-    </w:p>
-    <w:p>
-      <w:pPr>
-        <w:ind w:left="720"/>
-        <w:contextualSpacing/>
-        <w:rPr>
-          <w:lang w:val="en-US"/>
-        </w:rPr>
-      </w:pPr>
-    </w:p>
-    <w:p>
-      <w:pPr>
-        <w:ind w:left="720"/>
-        <w:contextualSpacing/>
-        <w:rPr>
-          <w:lang w:val="en-US"/>
-        </w:rPr>
-      </w:pPr>
-      <w:r>
-        <w:rPr>
-          <w:lang w:val="en-US"/>
-        </w:rPr>
-        <w:t>The game will be cut in Universe (tutorial set apart), who will be themselves cut in levels. Each Universe will be ending by a special Boss, accordingly with the Universe. (Super meat boy like). The levels will be cut in several zones (treated after)</w:t>
-      </w:r>
-    </w:p>
-    <w:p>
-      <w:pPr>
-        <w:ind w:left="720"/>
-        <w:contextualSpacing/>
-        <w:rPr>
-          <w:lang w:val="en-US"/>
-        </w:rPr>
-      </w:pPr>
-    </w:p>
-    <w:p>
-      <w:pPr>
-        <w:ind w:left="720"/>
-        <w:contextualSpacing/>
-        <w:rPr>
-          <w:lang w:val="en-US"/>
-        </w:rPr>
-      </w:pPr>
-      <w:r>
-        <w:rPr>
-          <w:lang w:val="en-US"/>
-        </w:rPr>
-        <w:t xml:space="preserve">Our goal is to </w:t>
-      </w:r>
-      <w:r>
-        <w:rPr>
-          <w:lang w:val="en-US"/>
-        </w:rPr>
-        <w:t>provide</w:t>
-      </w:r>
-      <w:r>
-        <w:rPr>
-          <w:lang w:val="en-US"/>
-        </w:rPr>
-        <w:t xml:space="preserve"> players </w:t>
-      </w:r>
-      <w:r>
-        <w:rPr>
-          <w:lang w:val="en-US"/>
-        </w:rPr>
-        <w:t xml:space="preserve">with </w:t>
-      </w:r>
-      <w:r>
-        <w:rPr>
-          <w:lang w:val="en-US"/>
-        </w:rPr>
-        <w:t>dynamic games, who changing in function of his own choice, bu</w:t>
-      </w:r>
-      <w:r>
-        <w:rPr>
-          <w:lang w:val="en-US"/>
-        </w:rPr>
-        <w:t xml:space="preserve">t also with his way of playing. The advantage is to propose two different gameplay (one for the monster, one for the scientist), and give a free feeling to the player. The game </w:t>
-      </w:r>
-      <w:r>
-        <w:rPr>
-          <w:lang w:val="en-US"/>
-        </w:rPr>
-        <w:lastRenderedPageBreak/>
-        <w:t xml:space="preserve">will adapt itself and not the reverse, and also a renewed dynamism during the all game. </w:t>
-      </w:r>
-      <w:r>
-        <w:rPr>
-          <w:lang w:val="en-US"/>
-        </w:rPr>
-        <w:t>Furthermore this game mixes in a new way strategy’s, puzzle’s and arcade’s games</w:t>
-      </w:r>
-    </w:p>
-    <w:p>
-      <w:pPr>
-        <w:ind w:left="720"/>
-        <w:contextualSpacing/>
-        <w:rPr>
-          <w:lang w:val="en-US"/>
-        </w:rPr>
-      </w:pPr>
-    </w:p>
-    <w:p>
-      <w:pPr>
-        <w:ind w:left="720"/>
-        <w:contextualSpacing/>
-        <w:rPr>
-          <w:lang w:val="en-US"/>
-        </w:rPr>
-      </w:pPr>
-      <w:r>
-        <w:rPr>
-          <w:lang w:val="en-US"/>
-        </w:rPr>
-        <w:t xml:space="preserve">The Level Design will permit to players to be constantly surprise, and will demand to players: patience, technic, precision, logic etc. Many problems and a lot of strategy. There </w:t>
-      </w:r>
-      <w:r>
-        <w:rPr>
-          <w:lang w:val="en-US"/>
-        </w:rPr>
-        <w:t>is also</w:t>
-      </w:r>
-      <w:r>
-        <w:rPr>
-          <w:lang w:val="en-US"/>
-        </w:rPr>
-        <w:t xml:space="preserve"> a</w:t>
-      </w:r>
-      <w:r>
-        <w:rPr>
-          <w:lang w:val="en-US"/>
-        </w:rPr>
-        <w:t xml:space="preserve"> psychological aspect, with a duality of being in his good part, and bad part.</w:t>
-      </w:r>
-    </w:p>
-    <w:p>
-      <w:pPr>
-        <w:ind w:left="720"/>
-        <w:contextualSpacing/>
-        <w:rPr>
-          <w:lang w:val="en-US"/>
-        </w:rPr>
-      </w:pPr>
-    </w:p>
-    <w:p>
-      <w:pPr>
-        <w:rPr>
-          <w:b/>
-          <w:u w:val="single"/>
-          <w:lang w:val="en-US"/>
-        </w:rPr>
-      </w:pPr>
-      <w:r>
-        <w:rPr>
-          <w:b/>
-          <w:u w:val="single"/>
-          <w:lang w:val="en-US"/>
-        </w:rPr>
-        <w:t>III/ The</w:t>
-      </w:r>
-      <w:r>
-        <w:rPr>
-          <w:b/>
-          <w:u w:val="single"/>
-          <w:lang w:val="en-US"/>
-        </w:rPr>
-        <w:t xml:space="preserve"> gameplay</w:t>
+      <w:r>
+        <w:rPr>
+          <w:lang w:val="en-US"/>
+        </w:rPr>
+        <w:t>layer strategy, observation</w:t>
+      </w:r>
+      <w:r>
+        <w:rPr>
+          <w:lang w:val="en-US"/>
+        </w:rPr>
+        <w:t xml:space="preserve"> and patience principally.</w:t>
       </w:r>
       <w:r>
         <w:rPr>
@@ -1740,6 +2520,334 @@
         </w:rPr>
         <w:br/>
       </w:r>
+    </w:p>
+    <w:p>
+      <w:pPr>
+        <w:numPr>
+          <w:ilvl w:val="1"/>
+          <w:numId w:val="3"/>
+        </w:numPr>
+        <w:contextualSpacing/>
+        <w:rPr>
+          <w:lang w:val="en-US"/>
+        </w:rPr>
+      </w:pPr>
+      <w:r>
+        <w:rPr>
+          <w:u w:val="single"/>
+          <w:lang w:val="en-US"/>
+        </w:rPr>
+        <w:t>Displacements and Actions</w:t>
+      </w:r>
+    </w:p>
+    <w:p>
+      <w:pPr>
+        <w:ind w:left="1440"/>
+        <w:contextualSpacing/>
+        <w:rPr>
+          <w:lang w:val="en-US"/>
+        </w:rPr>
+      </w:pPr>
+      <w:r>
+        <w:rPr>
+          <w:lang w:val="en-US"/>
+        </w:rPr>
+        <w:t xml:space="preserve">The scientist can interact with environment. He can climb, crawl, push, pull, </w:t>
+      </w:r>
+      <w:r>
+        <w:rPr>
+          <w:lang w:val="en-US"/>
+        </w:rPr>
+        <w:t xml:space="preserve">move forward and back, mount and hide. He doesn’t jump. </w:t>
+      </w:r>
+      <w:r>
+        <w:rPr>
+          <w:lang w:val="en-US"/>
+        </w:rPr>
+        <w:br/>
+      </w:r>
+      <w:proofErr w:type="gramStart"/>
+      <w:r>
+        <w:rPr>
+          <w:lang w:val="en-US"/>
+        </w:rPr>
+        <w:t>K</w:t>
+      </w:r>
+      <w:r>
+        <w:rPr>
+          <w:lang w:val="en-US"/>
+        </w:rPr>
+        <w:t>eys</w:t>
+      </w:r>
+      <w:r>
+        <w:rPr>
+          <w:lang w:val="en-US"/>
+        </w:rPr>
+        <w:t> :</w:t>
+      </w:r>
+      <w:proofErr w:type="gramEnd"/>
+    </w:p>
+    <w:p>
+      <w:pPr>
+        <w:numPr>
+          <w:ilvl w:val="2"/>
+          <w:numId w:val="1"/>
+        </w:numPr>
+        <w:contextualSpacing/>
+        <w:rPr>
+          <w:lang w:val="en-US"/>
+        </w:rPr>
+      </w:pPr>
+      <w:r>
+        <w:rPr>
+          <w:rFonts w:cstheme="minorHAnsi"/>
+          <w:lang w:val="en-US"/>
+        </w:rPr>
+        <w:t>→</w:t>
+      </w:r>
+      <w:r>
+        <w:rPr>
+          <w:lang w:val="en-US"/>
+        </w:rPr>
+        <w:t xml:space="preserve"> </w:t>
+      </w:r>
+      <w:r>
+        <w:rPr>
+          <w:lang w:val="en-US"/>
+        </w:rPr>
+        <w:t>Right displacement</w:t>
+      </w:r>
+    </w:p>
+    <w:p>
+      <w:pPr>
+        <w:numPr>
+          <w:ilvl w:val="2"/>
+          <w:numId w:val="1"/>
+        </w:numPr>
+        <w:contextualSpacing/>
+        <w:rPr>
+          <w:lang w:val="en-US"/>
+        </w:rPr>
+      </w:pPr>
+      <w:r>
+        <w:rPr>
+          <w:rFonts w:cstheme="minorHAnsi"/>
+          <w:lang w:val="en-US"/>
+        </w:rPr>
+        <w:t xml:space="preserve">← </w:t>
+      </w:r>
+      <w:r>
+        <w:rPr>
+          <w:rFonts w:cstheme="minorHAnsi"/>
+          <w:lang w:val="en-US"/>
+        </w:rPr>
+        <w:t>L</w:t>
+      </w:r>
+      <w:r>
+        <w:rPr>
+          <w:lang w:val="en-US"/>
+        </w:rPr>
+        <w:t>eft displacement</w:t>
+      </w:r>
+    </w:p>
+    <w:p>
+      <w:pPr>
+        <w:numPr>
+          <w:ilvl w:val="2"/>
+          <w:numId w:val="1"/>
+        </w:numPr>
+        <w:contextualSpacing/>
+        <w:rPr>
+          <w:lang w:val="en-US"/>
+        </w:rPr>
+      </w:pPr>
+      <w:r>
+        <w:rPr>
+          <w:rFonts w:cstheme="minorHAnsi"/>
+          <w:lang w:val="en-US"/>
+        </w:rPr>
+        <w:t>↑</w:t>
+      </w:r>
+      <w:r>
+        <w:rPr>
+          <w:lang w:val="en-US"/>
+        </w:rPr>
+        <w:t xml:space="preserve"> </w:t>
+      </w:r>
+      <w:r>
+        <w:rPr>
+          <w:lang w:val="en-US"/>
+        </w:rPr>
+        <w:t>look up/mount</w:t>
+      </w:r>
+    </w:p>
+    <w:p>
+      <w:pPr>
+        <w:numPr>
+          <w:ilvl w:val="2"/>
+          <w:numId w:val="1"/>
+        </w:numPr>
+        <w:contextualSpacing/>
+        <w:rPr>
+          <w:lang w:val="en-US"/>
+        </w:rPr>
+      </w:pPr>
+      <w:r>
+        <w:rPr>
+          <w:rFonts w:cstheme="minorHAnsi"/>
+          <w:lang w:val="en-US"/>
+        </w:rPr>
+        <w:t>↓</w:t>
+      </w:r>
+      <w:r>
+        <w:rPr>
+          <w:lang w:val="en-US"/>
+        </w:rPr>
+        <w:t xml:space="preserve"> </w:t>
+      </w:r>
+      <w:r>
+        <w:rPr>
+          <w:lang w:val="en-US"/>
+        </w:rPr>
+        <w:t>crouch/crawl</w:t>
+      </w:r>
+    </w:p>
+    <w:p>
+      <w:pPr>
+        <w:numPr>
+          <w:ilvl w:val="2"/>
+          <w:numId w:val="1"/>
+        </w:numPr>
+        <w:contextualSpacing/>
+        <w:rPr>
+          <w:lang w:val="en-US"/>
+        </w:rPr>
+      </w:pPr>
+      <w:r>
+        <w:rPr>
+          <w:lang w:val="en-US"/>
+        </w:rPr>
+        <w:t>B</w:t>
+      </w:r>
+      <w:r>
+        <w:rPr>
+          <w:lang w:val="en-US"/>
+        </w:rPr>
+        <w:t>utton</w:t>
+      </w:r>
+      <w:r>
+        <w:rPr>
+          <w:lang w:val="en-US"/>
+        </w:rPr>
+        <w:t xml:space="preserve"> A : </w:t>
+      </w:r>
+      <w:r>
+        <w:rPr>
+          <w:lang w:val="en-US"/>
+        </w:rPr>
+        <w:t>climb on a platform</w:t>
+      </w:r>
+      <w:r>
+        <w:rPr>
+          <w:lang w:val="en-US"/>
+        </w:rPr>
+        <w:t xml:space="preserve"> / </w:t>
+      </w:r>
+      <w:proofErr w:type="spellStart"/>
+      <w:r>
+        <w:rPr>
+          <w:lang w:val="en-US"/>
+        </w:rPr>
+        <w:t>intract</w:t>
+      </w:r>
+      <w:proofErr w:type="spellEnd"/>
+      <w:r>
+        <w:rPr>
+          <w:lang w:val="en-US"/>
+        </w:rPr>
+        <w:t xml:space="preserve"> with environment</w:t>
+      </w:r>
+    </w:p>
+    <w:p>
+      <w:pPr>
+        <w:numPr>
+          <w:ilvl w:val="2"/>
+          <w:numId w:val="1"/>
+        </w:numPr>
+        <w:contextualSpacing/>
+        <w:rPr>
+          <w:lang w:val="en-US"/>
+        </w:rPr>
+      </w:pPr>
+      <w:r>
+        <w:rPr>
+          <w:lang w:val="en-US"/>
+        </w:rPr>
+        <w:t>Button</w:t>
+      </w:r>
+      <w:r>
+        <w:rPr>
+          <w:lang w:val="en-US"/>
+        </w:rPr>
+        <w:t xml:space="preserve"> B : </w:t>
+      </w:r>
+      <w:r>
+        <w:rPr>
+          <w:lang w:val="en-US"/>
+        </w:rPr>
+        <w:t>hide</w:t>
+      </w:r>
+      <w:r>
+        <w:rPr>
+          <w:lang w:val="en-US"/>
+        </w:rPr>
+        <w:t xml:space="preserve"> / </w:t>
+      </w:r>
+      <w:r>
+        <w:rPr>
+          <w:lang w:val="en-US"/>
+        </w:rPr>
+        <w:t>reappear</w:t>
+      </w:r>
+    </w:p>
+    <w:p>
+      <w:pPr>
+        <w:numPr>
+          <w:ilvl w:val="2"/>
+          <w:numId w:val="1"/>
+        </w:numPr>
+        <w:contextualSpacing/>
+        <w:rPr>
+          <w:lang w:val="en-US"/>
+        </w:rPr>
+      </w:pPr>
+      <w:r>
+        <w:rPr>
+          <w:lang w:val="en-US"/>
+        </w:rPr>
+        <w:t>Button</w:t>
+      </w:r>
+      <w:r>
+        <w:rPr>
+          <w:lang w:val="en-US"/>
+        </w:rPr>
+        <w:t xml:space="preserve"> X : </w:t>
+      </w:r>
+      <w:r>
+        <w:rPr>
+          <w:lang w:val="en-US"/>
+        </w:rPr>
+        <w:t>diversion objects</w:t>
+      </w:r>
+    </w:p>
+    <w:p>
+      <w:pPr>
+        <w:ind w:left="2160"/>
+        <w:contextualSpacing/>
+        <w:rPr>
+          <w:lang w:val="en-US"/>
+        </w:rPr>
+      </w:pPr>
     </w:p>
     <w:p>
       <w:pPr>
@@ -1757,17 +2865,15 @@
           <w:u w:val="single"/>
           <w:lang w:val="en-US"/>
         </w:rPr>
-        <w:t>The Scientist</w:t>
-      </w:r>
-    </w:p>
-    <w:p>
-      <w:pPr>
-        <w:ind w:left="720"/>
-        <w:contextualSpacing/>
-        <w:rPr>
-          <w:lang w:val="en-US"/>
-        </w:rPr>
-      </w:pPr>
+        <w:t>The Beast</w:t>
+      </w:r>
+      <w:r>
+        <w:rPr>
+          <w:u w:val="single"/>
+          <w:lang w:val="en-US"/>
+        </w:rPr>
+        <w:br/>
+      </w:r>
     </w:p>
     <w:p>
       <w:pPr>
@@ -1794,34 +2900,56 @@
         </w:rPr>
         <w:t>oncept</w:t>
       </w:r>
-    </w:p>
-    <w:p>
-      <w:pPr>
-        <w:ind w:left="1440"/>
-        <w:contextualSpacing/>
-        <w:rPr>
-          <w:lang w:val="en-US"/>
-        </w:rPr>
-      </w:pPr>
-      <w:r>
-        <w:rPr>
-          <w:lang w:val="en-US"/>
-        </w:rPr>
-        <w:t xml:space="preserve">Our scientist, in normal form, is restrict to basic displacements (checkout “displacements”). His Gameplay his oriented to infiltration, puzzles, taking notes, disguise, </w:t>
-      </w:r>
-      <w:proofErr w:type="spellStart"/>
-      <w:r>
-        <w:rPr>
-          <w:lang w:val="en-US"/>
-        </w:rPr>
-        <w:t>etc</w:t>
-      </w:r>
-      <w:proofErr w:type="spellEnd"/>
-      <w:r>
-        <w:rPr>
-          <w:lang w:val="en-US"/>
-        </w:rPr>
-        <w:t xml:space="preserve"> … It demand strategy, observation, and patience principally.</w:t>
+      <w:r>
+        <w:rPr>
+          <w:u w:val="single"/>
+          <w:lang w:val="en-US"/>
+        </w:rPr>
+        <w:br/>
+      </w:r>
+      <w:proofErr w:type="gramStart"/>
+      <w:r>
+        <w:rPr>
+          <w:lang w:val="en-US"/>
+        </w:rPr>
+        <w:t>The</w:t>
+      </w:r>
+      <w:proofErr w:type="gramEnd"/>
+      <w:r>
+        <w:rPr>
+          <w:lang w:val="en-US"/>
+        </w:rPr>
+        <w:t xml:space="preserve"> Beast </w:t>
+      </w:r>
+      <w:r>
+        <w:rPr>
+          <w:lang w:val="en-US"/>
+        </w:rPr>
+        <w:t>displacement are faster than those of the</w:t>
+      </w:r>
+      <w:r>
+        <w:rPr>
+          <w:lang w:val="en-US"/>
+        </w:rPr>
+        <w:t xml:space="preserve"> scientist. He can jump, attack enemies, but only body to body. His gameplay is based on technic, precision, jumps, and destruction. But it will be probably logic too, with particular</w:t>
+      </w:r>
+      <w:r>
+        <w:rPr>
+          <w:lang w:val="en-US"/>
+        </w:rPr>
+        <w:t>ly</w:t>
+      </w:r>
+      <w:r>
+        <w:rPr>
+          <w:lang w:val="en-US"/>
+        </w:rPr>
+        <w:t xml:space="preserve"> difficult zone, mixes</w:t>
+      </w:r>
+      <w:r>
+        <w:rPr>
+          <w:lang w:val="en-US"/>
+        </w:rPr>
+        <w:t xml:space="preserve"> of skill and logic.</w:t>
       </w:r>
       <w:r>
         <w:rPr>
@@ -1848,6 +2976,38 @@
         </w:rPr>
         <w:t>Displacements and Actions</w:t>
       </w:r>
+      <w:r>
+        <w:rPr>
+          <w:lang w:val="en-US"/>
+        </w:rPr>
+        <w:br/>
+      </w:r>
+      <w:proofErr w:type="gramStart"/>
+      <w:r>
+        <w:rPr>
+          <w:lang w:val="en-US"/>
+        </w:rPr>
+        <w:t>The</w:t>
+      </w:r>
+      <w:proofErr w:type="gramEnd"/>
+      <w:r>
+        <w:rPr>
+          <w:lang w:val="en-US"/>
+        </w:rPr>
+        <w:t xml:space="preserve"> Beast doesn’t interact with environment, except for any break</w:t>
+      </w:r>
+      <w:r>
+        <w:rPr>
+          <w:lang w:val="en-US"/>
+        </w:rPr>
+        <w:t>able objects</w:t>
+      </w:r>
+      <w:r>
+        <w:rPr>
+          <w:lang w:val="en-US"/>
+        </w:rPr>
+        <w:t xml:space="preserve">. He can do wall jump. </w:t>
+      </w:r>
     </w:p>
     <w:p>
       <w:pPr>
@@ -1857,36 +3017,13 @@
           <w:lang w:val="en-US"/>
         </w:rPr>
       </w:pPr>
-      <w:r>
-        <w:rPr>
-          <w:lang w:val="en-US"/>
-        </w:rPr>
-        <w:t xml:space="preserve">The scientist can interact with environment. He can climb, crawl, push, pull, </w:t>
-      </w:r>
-      <w:r>
-        <w:rPr>
-          <w:lang w:val="en-US"/>
-        </w:rPr>
-        <w:t xml:space="preserve">move forward and back, mount and hide. He doesn’t jump. </w:t>
-      </w:r>
-      <w:r>
-        <w:rPr>
-          <w:lang w:val="en-US"/>
-        </w:rPr>
-        <w:br/>
-      </w:r>
       <w:proofErr w:type="gramStart"/>
       <w:r>
         <w:rPr>
-          <w:lang w:val="en-US"/>
-        </w:rPr>
-        <w:t>keys</w:t>
-      </w:r>
-      <w:r>
-        <w:rPr>
-          <w:lang w:val="en-US"/>
-        </w:rPr>
-        <w:t> :</w:t>
+          <w:u w:val="single"/>
+          <w:lang w:val="en-US"/>
+        </w:rPr>
+        <w:t>Keys :</w:t>
       </w:r>
       <w:proofErr w:type="gramEnd"/>
     </w:p>
@@ -1943,7 +3080,13 @@
         <w:rPr>
           <w:lang w:val="en-US"/>
         </w:rPr>
-        <w:t>left displacement</w:t>
+        <w:t>L</w:t>
+      </w:r>
+      <w:r>
+        <w:rPr>
+          <w:lang w:val="en-US"/>
+        </w:rPr>
+        <w:t>eft displacement</w:t>
       </w:r>
     </w:p>
     <w:p>
@@ -1962,6 +3105,7 @@
           <w:rFonts w:cstheme="minorHAnsi"/>
           <w:lang w:val="en-US"/>
         </w:rPr>
+        <w:lastRenderedPageBreak/>
         <w:t>↑</w:t>
       </w:r>
       <w:r>
@@ -2029,39 +3173,25 @@
         <w:rPr>
           <w:lang w:val="en-US"/>
         </w:rPr>
-        <w:t>utton</w:t>
-      </w:r>
-      <w:r>
-        <w:rPr>
-          <w:lang w:val="en-US"/>
-        </w:rPr>
-        <w:t xml:space="preserve"> A : </w:t>
-      </w:r>
-      <w:r>
-        <w:rPr>
-          <w:lang w:val="en-US"/>
-        </w:rPr>
-        <w:t>climb on a platform</w:t>
-      </w:r>
-      <w:r>
-        <w:rPr>
-          <w:lang w:val="en-US"/>
-        </w:rPr>
-        <w:t xml:space="preserve"> / </w:t>
-      </w:r>
-      <w:proofErr w:type="spellStart"/>
-      <w:r>
-        <w:rPr>
-          <w:lang w:val="en-US"/>
-        </w:rPr>
-        <w:t>intract</w:t>
-      </w:r>
-      <w:proofErr w:type="spellEnd"/>
-      <w:r>
-        <w:rPr>
-          <w:lang w:val="en-US"/>
-        </w:rPr>
-        <w:t xml:space="preserve"> with environment</w:t>
+        <w:t>u</w:t>
+      </w:r>
+      <w:r>
+        <w:rPr>
+          <w:lang w:val="en-US"/>
+        </w:rPr>
+        <w:t>t</w:t>
+      </w:r>
+      <w:r>
+        <w:rPr>
+          <w:lang w:val="en-US"/>
+        </w:rPr>
+        <w:t xml:space="preserve">ton A : </w:t>
+      </w:r>
+      <w:r>
+        <w:rPr>
+          <w:lang w:val="en-US"/>
+        </w:rPr>
+        <w:t>Jump/Wall Jump</w:t>
       </w:r>
     </w:p>
     <w:p>
@@ -2079,31 +3209,31 @@
         <w:rPr>
           <w:lang w:val="en-US"/>
         </w:rPr>
-        <w:t>Button</w:t>
-      </w:r>
-      <w:r>
-        <w:rPr>
-          <w:lang w:val="en-US"/>
-        </w:rPr>
-        <w:t xml:space="preserve"> B : </w:t>
-      </w:r>
-      <w:r>
-        <w:rPr>
-          <w:lang w:val="en-US"/>
-        </w:rPr>
-        <w:t>hide</w:t>
-      </w:r>
-      <w:r>
-        <w:rPr>
-          <w:lang w:val="en-US"/>
-        </w:rPr>
-        <w:t xml:space="preserve"> / </w:t>
-      </w:r>
-      <w:r>
-        <w:rPr>
-          <w:lang w:val="en-US"/>
-        </w:rPr>
-        <w:t>reappear</w:t>
+        <w:t>B</w:t>
+      </w:r>
+      <w:r>
+        <w:rPr>
+          <w:lang w:val="en-US"/>
+        </w:rPr>
+        <w:t>u</w:t>
+      </w:r>
+      <w:r>
+        <w:rPr>
+          <w:lang w:val="en-US"/>
+        </w:rPr>
+        <w:t>t</w:t>
+      </w:r>
+      <w:r>
+        <w:rPr>
+          <w:lang w:val="en-US"/>
+        </w:rPr>
+        <w:t xml:space="preserve">ton B : </w:t>
+      </w:r>
+      <w:r>
+        <w:rPr>
+          <w:lang w:val="en-US"/>
+        </w:rPr>
+        <w:t>Catch/throw</w:t>
       </w:r>
     </w:p>
     <w:p>
@@ -2121,385 +3251,32 @@
         <w:rPr>
           <w:lang w:val="en-US"/>
         </w:rPr>
-        <w:t>Button</w:t>
-      </w:r>
-      <w:r>
-        <w:rPr>
-          <w:lang w:val="en-US"/>
-        </w:rPr>
-        <w:t xml:space="preserve"> X : </w:t>
-      </w:r>
-      <w:r>
-        <w:rPr>
-          <w:lang w:val="en-US"/>
-        </w:rPr>
-        <w:t>diversion objects</w:t>
-      </w:r>
-    </w:p>
-    <w:p>
-      <w:pPr>
-        <w:ind w:left="2160"/>
-        <w:contextualSpacing/>
-        <w:rPr>
-          <w:lang w:val="en-US"/>
-        </w:rPr>
-      </w:pPr>
-    </w:p>
-    <w:p>
-      <w:pPr>
-        <w:numPr>
-          <w:ilvl w:val="0"/>
-          <w:numId w:val="3"/>
-        </w:numPr>
-        <w:contextualSpacing/>
-        <w:rPr>
-          <w:lang w:val="en-US"/>
-        </w:rPr>
-      </w:pPr>
-      <w:r>
-        <w:rPr>
-          <w:u w:val="single"/>
-          <w:lang w:val="en-US"/>
-        </w:rPr>
-        <w:t>The Beast</w:t>
-      </w:r>
-      <w:r>
-        <w:rPr>
-          <w:u w:val="single"/>
-          <w:lang w:val="en-US"/>
-        </w:rPr>
-        <w:br/>
-      </w:r>
-    </w:p>
-    <w:p>
-      <w:pPr>
-        <w:numPr>
-          <w:ilvl w:val="1"/>
-          <w:numId w:val="3"/>
-        </w:numPr>
-        <w:contextualSpacing/>
-        <w:rPr>
-          <w:lang w:val="en-US"/>
-        </w:rPr>
-      </w:pPr>
-      <w:r>
-        <w:rPr>
-          <w:u w:val="single"/>
-          <w:lang w:val="en-US"/>
-        </w:rPr>
-        <w:t>C</w:t>
-      </w:r>
-      <w:r>
-        <w:rPr>
-          <w:u w:val="single"/>
-          <w:lang w:val="en-US"/>
-        </w:rPr>
-        <w:t>oncept</w:t>
-      </w:r>
-      <w:r>
-        <w:rPr>
-          <w:u w:val="single"/>
-          <w:lang w:val="en-US"/>
-        </w:rPr>
-        <w:br/>
-      </w:r>
-      <w:proofErr w:type="gramStart"/>
-      <w:r>
-        <w:rPr>
-          <w:lang w:val="en-US"/>
-        </w:rPr>
-        <w:t>The</w:t>
-      </w:r>
-      <w:proofErr w:type="gramEnd"/>
-      <w:r>
-        <w:rPr>
-          <w:lang w:val="en-US"/>
-        </w:rPr>
-        <w:t xml:space="preserve"> Beast displacement are faster than the scientist. He can jump, attack enemies, but only body to body. His gameplay is based on technic, precision, jumps, and destruction. But it will be probably logic too, with particular difficult zone, mixes</w:t>
-      </w:r>
-      <w:r>
-        <w:rPr>
-          <w:lang w:val="en-US"/>
-        </w:rPr>
-        <w:t xml:space="preserve"> of skill and logic.</w:t>
-      </w:r>
-      <w:r>
-        <w:rPr>
-          <w:lang w:val="en-US"/>
-        </w:rPr>
-        <w:br/>
-      </w:r>
-    </w:p>
-    <w:p>
-      <w:pPr>
-        <w:numPr>
-          <w:ilvl w:val="1"/>
-          <w:numId w:val="3"/>
-        </w:numPr>
-        <w:contextualSpacing/>
-        <w:rPr>
-          <w:lang w:val="en-US"/>
-        </w:rPr>
-      </w:pPr>
-      <w:r>
-        <w:rPr>
-          <w:u w:val="single"/>
-          <w:lang w:val="en-US"/>
-        </w:rPr>
-        <w:t>Displacements and Actions</w:t>
-      </w:r>
-      <w:r>
-        <w:rPr>
-          <w:lang w:val="en-US"/>
-        </w:rPr>
-        <w:br/>
-      </w:r>
-      <w:proofErr w:type="gramStart"/>
-      <w:r>
-        <w:rPr>
-          <w:lang w:val="en-US"/>
-        </w:rPr>
-        <w:t>The</w:t>
-      </w:r>
-      <w:proofErr w:type="gramEnd"/>
-      <w:r>
-        <w:rPr>
-          <w:lang w:val="en-US"/>
-        </w:rPr>
-        <w:t xml:space="preserve"> Beast doesn’t interact with environment, except for any break. He can do wall jump. </w:t>
-      </w:r>
-    </w:p>
-    <w:p>
-      <w:pPr>
-        <w:ind w:left="1440"/>
-        <w:contextualSpacing/>
-        <w:rPr>
-          <w:lang w:val="en-US"/>
-        </w:rPr>
-      </w:pPr>
-      <w:proofErr w:type="gramStart"/>
-      <w:r>
-        <w:rPr>
-          <w:u w:val="single"/>
-          <w:lang w:val="en-US"/>
-        </w:rPr>
-        <w:t>Keys :</w:t>
-      </w:r>
-      <w:proofErr w:type="gramEnd"/>
-    </w:p>
-    <w:p>
-      <w:pPr>
-        <w:numPr>
-          <w:ilvl w:val="2"/>
-          <w:numId w:val="1"/>
-        </w:numPr>
-        <w:contextualSpacing/>
-        <w:rPr>
-          <w:lang w:val="en-US"/>
-        </w:rPr>
-      </w:pPr>
-      <w:r>
-        <w:rPr>
-          <w:rFonts w:cstheme="minorHAnsi"/>
-          <w:lang w:val="en-US"/>
-        </w:rPr>
-        <w:t>→</w:t>
-      </w:r>
-      <w:r>
-        <w:rPr>
-          <w:lang w:val="en-US"/>
-        </w:rPr>
-        <w:t xml:space="preserve"> </w:t>
-      </w:r>
-      <w:r>
-        <w:rPr>
-          <w:lang w:val="en-US"/>
-        </w:rPr>
-        <w:t>Right displacement</w:t>
-      </w:r>
-    </w:p>
-    <w:p>
-      <w:pPr>
-        <w:numPr>
-          <w:ilvl w:val="2"/>
-          <w:numId w:val="1"/>
-        </w:numPr>
-        <w:contextualSpacing/>
-        <w:rPr>
-          <w:lang w:val="en-US"/>
-        </w:rPr>
-      </w:pPr>
-      <w:r>
-        <w:rPr>
-          <w:rFonts w:cstheme="minorHAnsi"/>
-          <w:lang w:val="en-US"/>
-        </w:rPr>
-        <w:t xml:space="preserve">← </w:t>
-      </w:r>
-      <w:r>
-        <w:rPr>
-          <w:lang w:val="en-US"/>
-        </w:rPr>
-        <w:t>left displacement</w:t>
-      </w:r>
-    </w:p>
-    <w:p>
-      <w:pPr>
-        <w:numPr>
-          <w:ilvl w:val="2"/>
-          <w:numId w:val="1"/>
-        </w:numPr>
-        <w:contextualSpacing/>
-        <w:rPr>
-          <w:lang w:val="en-US"/>
-        </w:rPr>
-      </w:pPr>
-      <w:r>
-        <w:rPr>
-          <w:rFonts w:cstheme="minorHAnsi"/>
-          <w:lang w:val="en-US"/>
-        </w:rPr>
-        <w:t>↑</w:t>
-      </w:r>
-      <w:r>
-        <w:rPr>
-          <w:lang w:val="en-US"/>
-        </w:rPr>
-        <w:t xml:space="preserve"> </w:t>
-      </w:r>
-      <w:r>
-        <w:rPr>
-          <w:lang w:val="en-US"/>
-        </w:rPr>
-        <w:t>look up/mount</w:t>
-      </w:r>
-    </w:p>
-    <w:p>
-      <w:pPr>
-        <w:numPr>
-          <w:ilvl w:val="2"/>
-          <w:numId w:val="1"/>
-        </w:numPr>
-        <w:contextualSpacing/>
-        <w:rPr>
-          <w:lang w:val="en-US"/>
-        </w:rPr>
-      </w:pPr>
-      <w:r>
-        <w:rPr>
-          <w:rFonts w:cstheme="minorHAnsi"/>
-          <w:lang w:val="en-US"/>
-        </w:rPr>
-        <w:t>↓</w:t>
-      </w:r>
-      <w:r>
-        <w:rPr>
-          <w:lang w:val="en-US"/>
-        </w:rPr>
-        <w:t xml:space="preserve"> </w:t>
-      </w:r>
-      <w:r>
-        <w:rPr>
-          <w:lang w:val="en-US"/>
-        </w:rPr>
-        <w:t>crouch/crawl</w:t>
-      </w:r>
-    </w:p>
-    <w:p>
-      <w:pPr>
-        <w:numPr>
-          <w:ilvl w:val="2"/>
-          <w:numId w:val="1"/>
-        </w:numPr>
-        <w:contextualSpacing/>
-        <w:rPr>
-          <w:lang w:val="en-US"/>
-        </w:rPr>
-      </w:pPr>
-      <w:proofErr w:type="spellStart"/>
-      <w:r>
-        <w:rPr>
-          <w:lang w:val="en-US"/>
-        </w:rPr>
-        <w:lastRenderedPageBreak/>
-        <w:t>Bouton</w:t>
-      </w:r>
-      <w:proofErr w:type="spellEnd"/>
-      <w:r>
-        <w:rPr>
-          <w:lang w:val="en-US"/>
-        </w:rPr>
-        <w:t xml:space="preserve"> A : </w:t>
-      </w:r>
-      <w:r>
-        <w:rPr>
-          <w:lang w:val="en-US"/>
-        </w:rPr>
-        <w:t>Jump/Wall Jump</w:t>
-      </w:r>
-    </w:p>
-    <w:p>
-      <w:pPr>
-        <w:numPr>
-          <w:ilvl w:val="2"/>
-          <w:numId w:val="1"/>
-        </w:numPr>
-        <w:contextualSpacing/>
-        <w:rPr>
-          <w:lang w:val="en-US"/>
-        </w:rPr>
-      </w:pPr>
-      <w:proofErr w:type="spellStart"/>
-      <w:r>
-        <w:rPr>
-          <w:lang w:val="en-US"/>
-        </w:rPr>
-        <w:t>Bouton</w:t>
-      </w:r>
-      <w:proofErr w:type="spellEnd"/>
-      <w:r>
-        <w:rPr>
-          <w:lang w:val="en-US"/>
-        </w:rPr>
-        <w:t xml:space="preserve"> B : </w:t>
-      </w:r>
-      <w:r>
-        <w:rPr>
-          <w:lang w:val="en-US"/>
-        </w:rPr>
-        <w:t>Catch/throw</w:t>
-      </w:r>
-    </w:p>
-    <w:p>
-      <w:pPr>
-        <w:numPr>
-          <w:ilvl w:val="2"/>
-          <w:numId w:val="1"/>
-        </w:numPr>
-        <w:contextualSpacing/>
-        <w:rPr>
-          <w:lang w:val="en-US"/>
-        </w:rPr>
-      </w:pPr>
-      <w:proofErr w:type="spellStart"/>
-      <w:r>
-        <w:rPr>
-          <w:lang w:val="en-US"/>
-        </w:rPr>
-        <w:t>Bouton</w:t>
-      </w:r>
-      <w:proofErr w:type="spellEnd"/>
-      <w:r>
-        <w:rPr>
-          <w:lang w:val="en-US"/>
-        </w:rPr>
-        <w:t xml:space="preserve"> X : </w:t>
-      </w:r>
-      <w:r>
-        <w:rPr>
-          <w:lang w:val="en-US"/>
-        </w:rPr>
-        <w:t>Beat</w:t>
+        <w:t>B</w:t>
+      </w:r>
+      <w:r>
+        <w:rPr>
+          <w:lang w:val="en-US"/>
+        </w:rPr>
+        <w:t>u</w:t>
+      </w:r>
+      <w:r>
+        <w:rPr>
+          <w:lang w:val="en-US"/>
+        </w:rPr>
+        <w:t>t</w:t>
+      </w:r>
+      <w:r>
+        <w:rPr>
+          <w:lang w:val="en-US"/>
+        </w:rPr>
+        <w:t xml:space="preserve">ton X : </w:t>
+      </w:r>
+      <w:r>
+        <w:rPr>
+          <w:color w:val="FF0000"/>
+          <w:lang w:val="en-US"/>
+        </w:rPr>
+        <w:t>Slash</w:t>
       </w:r>
     </w:p>
     <w:p>
@@ -2547,15 +3324,13 @@
         </w:rPr>
         <w:t xml:space="preserve">General </w:t>
       </w:r>
-      <w:proofErr w:type="spellStart"/>
-      <w:r>
-        <w:rPr>
-          <w:u w:val="single"/>
-          <w:lang w:val="en-US"/>
-        </w:rPr>
-        <w:t>Organisation</w:t>
-      </w:r>
-      <w:proofErr w:type="spellEnd"/>
+      <w:r>
+        <w:rPr>
+          <w:u w:val="single"/>
+          <w:lang w:val="en-US"/>
+        </w:rPr>
+        <w:t>Organization</w:t>
+      </w:r>
       <w:r>
         <w:rPr>
           <w:u w:val="single"/>
@@ -2612,7 +3387,19 @@
         <w:rPr>
           <w:lang w:val="en-US"/>
         </w:rPr>
-        <w:t>An arcade mode, wherein the players can redo unlocks levels, in the goal to realize challenge.</w:t>
+        <w:t>An arcade mode, wherein the players can redo unlock</w:t>
+      </w:r>
+      <w:r>
+        <w:rPr>
+          <w:lang w:val="en-US"/>
+        </w:rPr>
+        <w:t>ed</w:t>
+      </w:r>
+      <w:r>
+        <w:rPr>
+          <w:lang w:val="en-US"/>
+        </w:rPr>
+        <w:t xml:space="preserve"> levels, in the goal to realize challenge.</w:t>
       </w:r>
     </w:p>
     <w:p>
@@ -2630,7 +3417,20 @@
         <w:rPr>
           <w:lang w:val="en-US"/>
         </w:rPr>
-        <w:t xml:space="preserve">A challenge part, wherein are listed all challenges succeeds by the player, and those who rest. </w:t>
+        <w:t xml:space="preserve">A challenge part, wherein are listed all challenges succeeds by the player, and those </w:t>
+      </w:r>
+      <w:r>
+        <w:rPr>
+          <w:color w:val="FF0000"/>
+          <w:lang w:val="en-US"/>
+        </w:rPr>
+        <w:t>left</w:t>
+      </w:r>
+      <w:r>
+        <w:rPr>
+          <w:lang w:val="en-US"/>
+        </w:rPr>
+        <w:t xml:space="preserve">. </w:t>
       </w:r>
       <w:r>
         <w:rPr>
@@ -3079,6 +3879,7 @@
         <w:rPr>
           <w:lang w:val="en-US"/>
         </w:rPr>
+        <w:lastRenderedPageBreak/>
         <w:br/>
       </w:r>
     </w:p>
@@ -3100,7 +3901,6 @@
           <w:u w:val="single"/>
           <w:lang w:val="en-US"/>
         </w:rPr>
-        <w:lastRenderedPageBreak/>
         <w:t>forced</w:t>
       </w:r>
       <w:proofErr w:type="gramEnd"/>
@@ -3637,7 +4437,7 @@
 </file>
 
 <file path=word/numbering.xml><?xml version="1.0" encoding="utf-8"?>
-<w:numbering xmlns:wpc="http://schemas.microsoft.com/office/word/2010/wordprocessingCanvas" xmlns:mc="http://schemas.openxmlformats.org/markup-compatibility/2006" xmlns:o="urn:schemas-microsoft-com:office:office" xmlns:r="http://schemas.openxmlformats.org/officeDocument/2006/relationships" xmlns:m="http://schemas.openxmlformats.org/officeDocument/2006/math" xmlns:v="urn:schemas-microsoft-com:vml" xmlns:wp14="http://schemas.microsoft.com/office/word/2010/wordprocessingDrawing" xmlns:wp="http://schemas.openxmlformats.org/drawingml/2006/wordprocessingDrawing" xmlns:w10="urn:schemas-microsoft-com:office:word" xmlns:w="http://schemas.openxmlformats.org/wordprocessingml/2006/main" xmlns:w14="http://schemas.microsoft.com/office/word/2010/wordml" xmlns:w15="http://schemas.microsoft.com/office/word/2012/wordml" xmlns:wpg="http://schemas.microsoft.com/office/word/2010/wordprocessingGroup" xmlns:wpi="http://schemas.microsoft.com/office/word/2010/wordprocessingInk" xmlns:wne="http://schemas.microsoft.com/office/word/2006/wordml" xmlns:wps="http://schemas.microsoft.com/office/word/2010/wordprocessingShape" mc:Ignorable="w14 w15 wp14">
+<w:numbering xmlns:wpc="http://schemas.microsoft.com/office/word/2010/wordprocessingCanvas" xmlns:mc="http://schemas.openxmlformats.org/markup-compatibility/2006" xmlns:o="urn:schemas-microsoft-com:office:office" xmlns:r="http://schemas.openxmlformats.org/officeDocument/2006/relationships" xmlns:m="http://schemas.openxmlformats.org/officeDocument/2006/math" xmlns:v="urn:schemas-microsoft-com:vml" xmlns:wp14="http://schemas.microsoft.com/office/word/2010/wordprocessingDrawing" xmlns:wp="http://schemas.openxmlformats.org/drawingml/2006/wordprocessingDrawing" xmlns:w10="urn:schemas-microsoft-com:office:word" xmlns:w="http://schemas.openxmlformats.org/wordprocessingml/2006/main" xmlns:w14="http://schemas.microsoft.com/office/word/2010/wordml" xmlns:wpg="http://schemas.microsoft.com/office/word/2010/wordprocessingGroup" xmlns:wpi="http://schemas.microsoft.com/office/word/2010/wordprocessingInk" xmlns:wne="http://schemas.microsoft.com/office/word/2006/wordml" xmlns:wps="http://schemas.microsoft.com/office/word/2010/wordprocessingShape" mc:Ignorable="w14 wp14">
   <w:abstractNum w:abstractNumId="0">
     <w:nsid w:val="2D9310BC"/>
     <w:multiLevelType w:val="hybridMultilevel"/>
@@ -4033,7 +4833,7 @@
 </file>
 
 <file path=word/styles.xml><?xml version="1.0" encoding="utf-8"?>
-<w:styles xmlns:mc="http://schemas.openxmlformats.org/markup-compatibility/2006" xmlns:r="http://schemas.openxmlformats.org/officeDocument/2006/relationships" xmlns:w="http://schemas.openxmlformats.org/wordprocessingml/2006/main" xmlns:w14="http://schemas.microsoft.com/office/word/2010/wordml" xmlns:w15="http://schemas.microsoft.com/office/word/2012/wordml" mc:Ignorable="w14 w15">
+<w:styles xmlns:mc="http://schemas.openxmlformats.org/markup-compatibility/2006" xmlns:r="http://schemas.openxmlformats.org/officeDocument/2006/relationships" xmlns:w="http://schemas.openxmlformats.org/wordprocessingml/2006/main" xmlns:w14="http://schemas.microsoft.com/office/word/2010/wordml" mc:Ignorable="w14">
   <w:docDefaults>
     <w:rPrDefault>
       <w:rPr>
@@ -4049,378 +4849,355 @@
       </w:pPr>
     </w:pPrDefault>
   </w:docDefaults>
-  <w:latentStyles w:defLockedState="0" w:defUIPriority="99" w:defSemiHidden="0" w:defUnhideWhenUsed="0" w:defQFormat="0" w:count="371">
-    <w:lsdException w:name="Normal" w:uiPriority="0" w:qFormat="1"/>
-    <w:lsdException w:name="heading 1" w:uiPriority="9" w:qFormat="1"/>
-    <w:lsdException w:name="heading 2" w:semiHidden="1" w:uiPriority="9" w:unhideWhenUsed="1" w:qFormat="1"/>
-    <w:lsdException w:name="heading 3" w:semiHidden="1" w:uiPriority="9" w:unhideWhenUsed="1" w:qFormat="1"/>
-    <w:lsdException w:name="heading 4" w:semiHidden="1" w:uiPriority="9" w:unhideWhenUsed="1" w:qFormat="1"/>
-    <w:lsdException w:name="heading 5" w:semiHidden="1" w:uiPriority="9" w:unhideWhenUsed="1" w:qFormat="1"/>
-    <w:lsdException w:name="heading 6" w:semiHidden="1" w:uiPriority="9" w:unhideWhenUsed="1" w:qFormat="1"/>
-    <w:lsdException w:name="heading 7" w:semiHidden="1" w:uiPriority="9" w:unhideWhenUsed="1" w:qFormat="1"/>
-    <w:lsdException w:name="heading 8" w:semiHidden="1" w:uiPriority="9" w:unhideWhenUsed="1" w:qFormat="1"/>
-    <w:lsdException w:name="heading 9" w:semiHidden="1" w:uiPriority="9" w:unhideWhenUsed="1" w:qFormat="1"/>
-    <w:lsdException w:name="index 1" w:semiHidden="1" w:unhideWhenUsed="1"/>
-    <w:lsdException w:name="index 2" w:semiHidden="1" w:unhideWhenUsed="1"/>
-    <w:lsdException w:name="index 3" w:semiHidden="1" w:unhideWhenUsed="1"/>
-    <w:lsdException w:name="index 4" w:semiHidden="1" w:unhideWhenUsed="1"/>
-    <w:lsdException w:name="index 5" w:semiHidden="1" w:unhideWhenUsed="1"/>
-    <w:lsdException w:name="index 6" w:semiHidden="1" w:unhideWhenUsed="1"/>
-    <w:lsdException w:name="index 7" w:semiHidden="1" w:unhideWhenUsed="1"/>
-    <w:lsdException w:name="index 8" w:semiHidden="1" w:unhideWhenUsed="1"/>
-    <w:lsdException w:name="index 9" w:semiHidden="1" w:unhideWhenUsed="1"/>
-    <w:lsdException w:name="toc 1" w:semiHidden="1" w:uiPriority="39" w:unhideWhenUsed="1"/>
-    <w:lsdException w:name="toc 2" w:semiHidden="1" w:uiPriority="39" w:unhideWhenUsed="1"/>
-    <w:lsdException w:name="toc 3" w:semiHidden="1" w:uiPriority="39" w:unhideWhenUsed="1"/>
-    <w:lsdException w:name="toc 4" w:semiHidden="1" w:uiPriority="39" w:unhideWhenUsed="1"/>
-    <w:lsdException w:name="toc 5" w:semiHidden="1" w:uiPriority="39" w:unhideWhenUsed="1"/>
-    <w:lsdException w:name="toc 6" w:semiHidden="1" w:uiPriority="39" w:unhideWhenUsed="1"/>
-    <w:lsdException w:name="toc 7" w:semiHidden="1" w:uiPriority="39" w:unhideWhenUsed="1"/>
-    <w:lsdException w:name="toc 8" w:semiHidden="1" w:uiPriority="39" w:unhideWhenUsed="1"/>
-    <w:lsdException w:name="toc 9" w:semiHidden="1" w:uiPriority="39" w:unhideWhenUsed="1"/>
-    <w:lsdException w:name="Normal Indent" w:semiHidden="1" w:unhideWhenUsed="1"/>
-    <w:lsdException w:name="footnote text" w:semiHidden="1" w:unhideWhenUsed="1"/>
-    <w:lsdException w:name="annotation text" w:semiHidden="1" w:unhideWhenUsed="1"/>
-    <w:lsdException w:name="header" w:semiHidden="1" w:unhideWhenUsed="1"/>
-    <w:lsdException w:name="footer" w:semiHidden="1" w:unhideWhenUsed="1"/>
-    <w:lsdException w:name="index heading" w:semiHidden="1" w:unhideWhenUsed="1"/>
-    <w:lsdException w:name="caption" w:semiHidden="1" w:uiPriority="35" w:unhideWhenUsed="1" w:qFormat="1"/>
-    <w:lsdException w:name="table of figures" w:semiHidden="1" w:unhideWhenUsed="1"/>
-    <w:lsdException w:name="envelope address" w:semiHidden="1" w:unhideWhenUsed="1"/>
-    <w:lsdException w:name="envelope return" w:semiHidden="1" w:unhideWhenUsed="1"/>
-    <w:lsdException w:name="footnote reference" w:semiHidden="1" w:unhideWhenUsed="1"/>
-    <w:lsdException w:name="annotation reference" w:semiHidden="1" w:unhideWhenUsed="1"/>
-    <w:lsdException w:name="line number" w:semiHidden="1" w:unhideWhenUsed="1"/>
-    <w:lsdException w:name="page number" w:semiHidden="1" w:unhideWhenUsed="1"/>
-    <w:lsdException w:name="endnote reference" w:semiHidden="1" w:unhideWhenUsed="1"/>
-    <w:lsdException w:name="endnote text" w:semiHidden="1" w:unhideWhenUsed="1"/>
-    <w:lsdException w:name="table of authorities" w:semiHidden="1" w:unhideWhenUsed="1"/>
-    <w:lsdException w:name="macro" w:semiHidden="1" w:unhideWhenUsed="1"/>
-    <w:lsdException w:name="toa heading" w:semiHidden="1" w:unhideWhenUsed="1"/>
-    <w:lsdException w:name="List" w:semiHidden="1" w:unhideWhenUsed="1"/>
-    <w:lsdException w:name="List Bullet" w:semiHidden="1" w:unhideWhenUsed="1"/>
-    <w:lsdException w:name="List Number" w:semiHidden="1" w:unhideWhenUsed="1"/>
-    <w:lsdException w:name="List 2" w:semiHidden="1" w:unhideWhenUsed="1"/>
-    <w:lsdException w:name="List 3" w:semiHidden="1" w:unhideWhenUsed="1"/>
-    <w:lsdException w:name="List 4" w:semiHidden="1" w:unhideWhenUsed="1"/>
-    <w:lsdException w:name="List 5" w:semiHidden="1" w:unhideWhenUsed="1"/>
-    <w:lsdException w:name="List Bullet 2" w:semiHidden="1" w:unhideWhenUsed="1"/>
-    <w:lsdException w:name="List Bullet 3" w:semiHidden="1" w:unhideWhenUsed="1"/>
-    <w:lsdException w:name="List Bullet 4" w:semiHidden="1" w:unhideWhenUsed="1"/>
-    <w:lsdException w:name="List Bullet 5" w:semiHidden="1" w:unhideWhenUsed="1"/>
-    <w:lsdException w:name="List Number 2" w:semiHidden="1" w:unhideWhenUsed="1"/>
-    <w:lsdException w:name="List Number 3" w:semiHidden="1" w:unhideWhenUsed="1"/>
-    <w:lsdException w:name="List Number 4" w:semiHidden="1" w:unhideWhenUsed="1"/>
-    <w:lsdException w:name="List Number 5" w:semiHidden="1" w:unhideWhenUsed="1"/>
-    <w:lsdException w:name="Title" w:uiPriority="10" w:qFormat="1"/>
-    <w:lsdException w:name="Closing" w:semiHidden="1" w:unhideWhenUsed="1"/>
-    <w:lsdException w:name="Signature" w:semiHidden="1" w:unhideWhenUsed="1"/>
-    <w:lsdException w:name="Default Paragraph Font" w:semiHidden="1" w:uiPriority="1" w:unhideWhenUsed="1"/>
-    <w:lsdException w:name="Body Text" w:semiHidden="1" w:unhideWhenUsed="1"/>
-    <w:lsdException w:name="Body Text Indent" w:semiHidden="1" w:unhideWhenUsed="1"/>
-    <w:lsdException w:name="List Continue" w:semiHidden="1" w:unhideWhenUsed="1"/>
-    <w:lsdException w:name="List Continue 2" w:semiHidden="1" w:unhideWhenUsed="1"/>
-    <w:lsdException w:name="List Continue 3" w:semiHidden="1" w:unhideWhenUsed="1"/>
-    <w:lsdException w:name="List Continue 4" w:semiHidden="1" w:unhideWhenUsed="1"/>
-    <w:lsdException w:name="List Continue 5" w:semiHidden="1" w:unhideWhenUsed="1"/>
-    <w:lsdException w:name="Message Header" w:semiHidden="1" w:unhideWhenUsed="1"/>
-    <w:lsdException w:name="Subtitle" w:uiPriority="11" w:qFormat="1"/>
-    <w:lsdException w:name="Salutation" w:semiHidden="1" w:unhideWhenUsed="1"/>
-    <w:lsdException w:name="Date" w:semiHidden="1" w:unhideWhenUsed="1"/>
-    <w:lsdException w:name="Body Text First Indent" w:semiHidden="1" w:unhideWhenUsed="1"/>
-    <w:lsdException w:name="Body Text First Indent 2" w:semiHidden="1" w:unhideWhenUsed="1"/>
-    <w:lsdException w:name="Note Heading" w:semiHidden="1" w:unhideWhenUsed="1"/>
-    <w:lsdException w:name="Body Text 2" w:semiHidden="1" w:unhideWhenUsed="1"/>
-    <w:lsdException w:name="Body Text 3" w:semiHidden="1" w:unhideWhenUsed="1"/>
-    <w:lsdException w:name="Body Text Indent 2" w:semiHidden="1" w:unhideWhenUsed="1"/>
-    <w:lsdException w:name="Body Text Indent 3" w:semiHidden="1" w:unhideWhenUsed="1"/>
-    <w:lsdException w:name="Block Text" w:semiHidden="1" w:unhideWhenUsed="1"/>
-    <w:lsdException w:name="Hyperlink" w:semiHidden="1" w:unhideWhenUsed="1"/>
-    <w:lsdException w:name="FollowedHyperlink" w:semiHidden="1" w:unhideWhenUsed="1"/>
-    <w:lsdException w:name="Strong" w:uiPriority="22" w:qFormat="1"/>
-    <w:lsdException w:name="Emphasis" w:uiPriority="20" w:qFormat="1"/>
-    <w:lsdException w:name="Document Map" w:semiHidden="1" w:unhideWhenUsed="1"/>
-    <w:lsdException w:name="Plain Text" w:semiHidden="1" w:unhideWhenUsed="1"/>
-    <w:lsdException w:name="E-mail Signature" w:semiHidden="1" w:unhideWhenUsed="1"/>
-    <w:lsdException w:name="HTML Top of Form" w:semiHidden="1" w:unhideWhenUsed="1"/>
-    <w:lsdException w:name="HTML Bottom of Form" w:semiHidden="1" w:unhideWhenUsed="1"/>
-    <w:lsdException w:name="Normal (Web)" w:semiHidden="1" w:unhideWhenUsed="1"/>
-    <w:lsdException w:name="HTML Acronym" w:semiHidden="1" w:unhideWhenUsed="1"/>
-    <w:lsdException w:name="HTML Address" w:semiHidden="1" w:unhideWhenUsed="1"/>
-    <w:lsdException w:name="HTML Cite" w:semiHidden="1" w:unhideWhenUsed="1"/>
-    <w:lsdException w:name="HTML Code" w:semiHidden="1" w:unhideWhenUsed="1"/>
-    <w:lsdException w:name="HTML Definition" w:semiHidden="1" w:unhideWhenUsed="1"/>
-    <w:lsdException w:name="HTML Keyboard" w:semiHidden="1" w:unhideWhenUsed="1"/>
-    <w:lsdException w:name="HTML Preformatted" w:semiHidden="1" w:unhideWhenUsed="1"/>
-    <w:lsdException w:name="HTML Sample" w:semiHidden="1" w:unhideWhenUsed="1"/>
-    <w:lsdException w:name="HTML Typewriter" w:semiHidden="1" w:unhideWhenUsed="1"/>
-    <w:lsdException w:name="HTML Variable" w:semiHidden="1" w:unhideWhenUsed="1"/>
-    <w:lsdException w:name="Normal Table" w:semiHidden="1" w:unhideWhenUsed="1"/>
-    <w:lsdException w:name="annotation subject" w:semiHidden="1" w:unhideWhenUsed="1"/>
-    <w:lsdException w:name="No List" w:semiHidden="1" w:unhideWhenUsed="1"/>
-    <w:lsdException w:name="Outline List 1" w:semiHidden="1" w:unhideWhenUsed="1"/>
-    <w:lsdException w:name="Outline List 2" w:semiHidden="1" w:unhideWhenUsed="1"/>
-    <w:lsdException w:name="Outline List 3" w:semiHidden="1" w:unhideWhenUsed="1"/>
-    <w:lsdException w:name="Table Simple 1" w:semiHidden="1" w:unhideWhenUsed="1"/>
-    <w:lsdException w:name="Table Simple 2" w:semiHidden="1" w:unhideWhenUsed="1"/>
-    <w:lsdException w:name="Table Simple 3" w:semiHidden="1" w:unhideWhenUsed="1"/>
-    <w:lsdException w:name="Table Classic 1" w:semiHidden="1" w:unhideWhenUsed="1"/>
-    <w:lsdException w:name="Table Classic 2" w:semiHidden="1" w:unhideWhenUsed="1"/>
-    <w:lsdException w:name="Table Classic 3" w:semiHidden="1" w:unhideWhenUsed="1"/>
-    <w:lsdException w:name="Table Classic 4" w:semiHidden="1" w:unhideWhenUsed="1"/>
-    <w:lsdException w:name="Table Colorful 1" w:semiHidden="1" w:unhideWhenUsed="1"/>
-    <w:lsdException w:name="Table Colorful 2" w:semiHidden="1" w:unhideWhenUsed="1"/>
-    <w:lsdException w:name="Table Colorful 3" w:semiHidden="1" w:unhideWhenUsed="1"/>
-    <w:lsdException w:name="Table Columns 1" w:semiHidden="1" w:unhideWhenUsed="1"/>
-    <w:lsdException w:name="Table Columns 2" w:semiHidden="1" w:unhideWhenUsed="1"/>
-    <w:lsdException w:name="Table Columns 3" w:semiHidden="1" w:unhideWhenUsed="1"/>
-    <w:lsdException w:name="Table Columns 4" w:semiHidden="1" w:unhideWhenUsed="1"/>
-    <w:lsdException w:name="Table Columns 5" w:semiHidden="1" w:unhideWhenUsed="1"/>
-    <w:lsdException w:name="Table Grid 1" w:semiHidden="1" w:unhideWhenUsed="1"/>
-    <w:lsdException w:name="Table Grid 2" w:semiHidden="1" w:unhideWhenUsed="1"/>
-    <w:lsdException w:name="Table Grid 3" w:semiHidden="1" w:unhideWhenUsed="1"/>
-    <w:lsdException w:name="Table Grid 4" w:semiHidden="1" w:unhideWhenUsed="1"/>
-    <w:lsdException w:name="Table Grid 5" w:semiHidden="1" w:unhideWhenUsed="1"/>
-    <w:lsdException w:name="Table Grid 6" w:semiHidden="1" w:unhideWhenUsed="1"/>
-    <w:lsdException w:name="Table Grid 7" w:semiHidden="1" w:unhideWhenUsed="1"/>
-    <w:lsdException w:name="Table Grid 8" w:semiHidden="1" w:unhideWhenUsed="1"/>
-    <w:lsdException w:name="Table List 1" w:semiHidden="1" w:unhideWhenUsed="1"/>
-    <w:lsdException w:name="Table List 2" w:semiHidden="1" w:unhideWhenUsed="1"/>
-    <w:lsdException w:name="Table List 3" w:semiHidden="1" w:unhideWhenUsed="1"/>
-    <w:lsdException w:name="Table List 4" w:semiHidden="1" w:unhideWhenUsed="1"/>
-    <w:lsdException w:name="Table List 5" w:semiHidden="1" w:unhideWhenUsed="1"/>
-    <w:lsdException w:name="Table List 6" w:semiHidden="1" w:unhideWhenUsed="1"/>
-    <w:lsdException w:name="Table List 7" w:semiHidden="1" w:unhideWhenUsed="1"/>
-    <w:lsdException w:name="Table List 8" w:semiHidden="1" w:unhideWhenUsed="1"/>
-    <w:lsdException w:name="Table 3D effects 1" w:semiHidden="1" w:unhideWhenUsed="1"/>
-    <w:lsdException w:name="Table 3D effects 2" w:semiHidden="1" w:unhideWhenUsed="1"/>
-    <w:lsdException w:name="Table 3D effects 3" w:semiHidden="1" w:unhideWhenUsed="1"/>
-    <w:lsdException w:name="Table Contemporary" w:semiHidden="1" w:unhideWhenUsed="1"/>
-    <w:lsdException w:name="Table Elegant" w:semiHidden="1" w:unhideWhenUsed="1"/>
-    <w:lsdException w:name="Table Professional" w:semiHidden="1" w:unhideWhenUsed="1"/>
-    <w:lsdException w:name="Table Subtle 1" w:semiHidden="1" w:unhideWhenUsed="1"/>
-    <w:lsdException w:name="Table Subtle 2" w:semiHidden="1" w:unhideWhenUsed="1"/>
-    <w:lsdException w:name="Table Web 1" w:semiHidden="1" w:unhideWhenUsed="1"/>
-    <w:lsdException w:name="Table Web 2" w:semiHidden="1" w:unhideWhenUsed="1"/>
-    <w:lsdException w:name="Table Web 3" w:semiHidden="1" w:unhideWhenUsed="1"/>
-    <w:lsdException w:name="Balloon Text" w:semiHidden="1" w:unhideWhenUsed="1"/>
-    <w:lsdException w:name="Table Grid" w:uiPriority="59"/>
-    <w:lsdException w:name="Table Theme" w:semiHidden="1" w:unhideWhenUsed="1"/>
-    <w:lsdException w:name="Placeholder Text" w:semiHidden="1"/>
-    <w:lsdException w:name="No Spacing" w:uiPriority="1" w:qFormat="1"/>
-    <w:lsdException w:name="Light Shading" w:uiPriority="60"/>
-    <w:lsdException w:name="Light List" w:uiPriority="61"/>
-    <w:lsdException w:name="Light Grid" w:uiPriority="62"/>
-    <w:lsdException w:name="Medium Shading 1" w:uiPriority="63"/>
-    <w:lsdException w:name="Medium Shading 2" w:uiPriority="64"/>
-    <w:lsdException w:name="Medium List 1" w:uiPriority="65"/>
-    <w:lsdException w:name="Medium List 2" w:uiPriority="66"/>
-    <w:lsdException w:name="Medium Grid 1" w:uiPriority="67"/>
-    <w:lsdException w:name="Medium Grid 2" w:uiPriority="68"/>
-    <w:lsdException w:name="Medium Grid 3" w:uiPriority="69"/>
-    <w:lsdException w:name="Dark List" w:uiPriority="70"/>
-    <w:lsdException w:name="Colorful Shading" w:uiPriority="71"/>
-    <w:lsdException w:name="Colorful List" w:uiPriority="72"/>
-    <w:lsdException w:name="Colorful Grid" w:uiPriority="73"/>
-    <w:lsdException w:name="Light Shading Accent 1" w:uiPriority="60"/>
-    <w:lsdException w:name="Light List Accent 1" w:uiPriority="61"/>
-    <w:lsdException w:name="Light Grid Accent 1" w:uiPriority="62"/>
-    <w:lsdException w:name="Medium Shading 1 Accent 1" w:uiPriority="63"/>
-    <w:lsdException w:name="Medium Shading 2 Accent 1" w:uiPriority="64"/>
-    <w:lsdException w:name="Medium List 1 Accent 1" w:uiPriority="65"/>
-    <w:lsdException w:name="Revision" w:semiHidden="1"/>
-    <w:lsdException w:name="List Paragraph" w:uiPriority="34" w:qFormat="1"/>
-    <w:lsdException w:name="Quote" w:uiPriority="29" w:qFormat="1"/>
-    <w:lsdException w:name="Intense Quote" w:uiPriority="30" w:qFormat="1"/>
-    <w:lsdException w:name="Medium List 2 Accent 1" w:uiPriority="66"/>
-    <w:lsdException w:name="Medium Grid 1 Accent 1" w:uiPriority="67"/>
-    <w:lsdException w:name="Medium Grid 2 Accent 1" w:uiPriority="68"/>
-    <w:lsdException w:name="Medium Grid 3 Accent 1" w:uiPriority="69"/>
-    <w:lsdException w:name="Dark List Accent 1" w:uiPriority="70"/>
-    <w:lsdException w:name="Colorful Shading Accent 1" w:uiPriority="71"/>
-    <w:lsdException w:name="Colorful List Accent 1" w:uiPriority="72"/>
-    <w:lsdException w:name="Colorful Grid Accent 1" w:uiPriority="73"/>
-    <w:lsdException w:name="Light Shading Accent 2" w:uiPriority="60"/>
-    <w:lsdException w:name="Light List Accent 2" w:uiPriority="61"/>
-    <w:lsdException w:name="Light Grid Accent 2" w:uiPriority="62"/>
-    <w:lsdException w:name="Medium Shading 1 Accent 2" w:uiPriority="63"/>
-    <w:lsdException w:name="Medium Shading 2 Accent 2" w:uiPriority="64"/>
-    <w:lsdException w:name="Medium List 1 Accent 2" w:uiPriority="65"/>
-    <w:lsdException w:name="Medium List 2 Accent 2" w:uiPriority="66"/>
-    <w:lsdException w:name="Medium Grid 1 Accent 2" w:uiPriority="67"/>
-    <w:lsdException w:name="Medium Grid 2 Accent 2" w:uiPriority="68"/>
-    <w:lsdException w:name="Medium Grid 3 Accent 2" w:uiPriority="69"/>
-    <w:lsdException w:name="Dark List Accent 2" w:uiPriority="70"/>
-    <w:lsdException w:name="Colorful Shading Accent 2" w:uiPriority="71"/>
-    <w:lsdException w:name="Colorful List Accent 2" w:uiPriority="72"/>
-    <w:lsdException w:name="Colorful Grid Accent 2" w:uiPriority="73"/>
-    <w:lsdException w:name="Light Shading Accent 3" w:uiPriority="60"/>
-    <w:lsdException w:name="Light List Accent 3" w:uiPriority="61"/>
-    <w:lsdException w:name="Light Grid Accent 3" w:uiPriority="62"/>
-    <w:lsdException w:name="Medium Shading 1 Accent 3" w:uiPriority="63"/>
-    <w:lsdException w:name="Medium Shading 2 Accent 3" w:uiPriority="64"/>
-    <w:lsdException w:name="Medium List 1 Accent 3" w:uiPriority="65"/>
-    <w:lsdException w:name="Medium List 2 Accent 3" w:uiPriority="66"/>
-    <w:lsdException w:name="Medium Grid 1 Accent 3" w:uiPriority="67"/>
-    <w:lsdException w:name="Medium Grid 2 Accent 3" w:uiPriority="68"/>
-    <w:lsdException w:name="Medium Grid 3 Accent 3" w:uiPriority="69"/>
-    <w:lsdException w:name="Dark List Accent 3" w:uiPriority="70"/>
-    <w:lsdException w:name="Colorful Shading Accent 3" w:uiPriority="71"/>
-    <w:lsdException w:name="Colorful List Accent 3" w:uiPriority="72"/>
-    <w:lsdException w:name="Colorful Grid Accent 3" w:uiPriority="73"/>
-    <w:lsdException w:name="Light Shading Accent 4" w:uiPriority="60"/>
-    <w:lsdException w:name="Light List Accent 4" w:uiPriority="61"/>
-    <w:lsdException w:name="Light Grid Accent 4" w:uiPriority="62"/>
-    <w:lsdException w:name="Medium Shading 1 Accent 4" w:uiPriority="63"/>
-    <w:lsdException w:name="Medium Shading 2 Accent 4" w:uiPriority="64"/>
-    <w:lsdException w:name="Medium List 1 Accent 4" w:uiPriority="65"/>
-    <w:lsdException w:name="Medium List 2 Accent 4" w:uiPriority="66"/>
-    <w:lsdException w:name="Medium Grid 1 Accent 4" w:uiPriority="67"/>
-    <w:lsdException w:name="Medium Grid 2 Accent 4" w:uiPriority="68"/>
-    <w:lsdException w:name="Medium Grid 3 Accent 4" w:uiPriority="69"/>
-    <w:lsdException w:name="Dark List Accent 4" w:uiPriority="70"/>
-    <w:lsdException w:name="Colorful Shading Accent 4" w:uiPriority="71"/>
-    <w:lsdException w:name="Colorful List Accent 4" w:uiPriority="72"/>
-    <w:lsdException w:name="Colorful Grid Accent 4" w:uiPriority="73"/>
-    <w:lsdException w:name="Light Shading Accent 5" w:uiPriority="60"/>
-    <w:lsdException w:name="Light List Accent 5" w:uiPriority="61"/>
-    <w:lsdException w:name="Light Grid Accent 5" w:uiPriority="62"/>
-    <w:lsdException w:name="Medium Shading 1 Accent 5" w:uiPriority="63"/>
-    <w:lsdException w:name="Medium Shading 2 Accent 5" w:uiPriority="64"/>
-    <w:lsdException w:name="Medium List 1 Accent 5" w:uiPriority="65"/>
-    <w:lsdException w:name="Medium List 2 Accent 5" w:uiPriority="66"/>
-    <w:lsdException w:name="Medium Grid 1 Accent 5" w:uiPriority="67"/>
-    <w:lsdException w:name="Medium Grid 2 Accent 5" w:uiPriority="68"/>
-    <w:lsdException w:name="Medium Grid 3 Accent 5" w:uiPriority="69"/>
-    <w:lsdException w:name="Dark List Accent 5" w:uiPriority="70"/>
-    <w:lsdException w:name="Colorful Shading Accent 5" w:uiPriority="71"/>
-    <w:lsdException w:name="Colorful List Accent 5" w:uiPriority="72"/>
-    <w:lsdException w:name="Colorful Grid Accent 5" w:uiPriority="73"/>
-    <w:lsdException w:name="Light Shading Accent 6" w:uiPriority="60"/>
-    <w:lsdException w:name="Light List Accent 6" w:uiPriority="61"/>
-    <w:lsdException w:name="Light Grid Accent 6" w:uiPriority="62"/>
-    <w:lsdException w:name="Medium Shading 1 Accent 6" w:uiPriority="63"/>
-    <w:lsdException w:name="Medium Shading 2 Accent 6" w:uiPriority="64"/>
-    <w:lsdException w:name="Medium List 1 Accent 6" w:uiPriority="65"/>
-    <w:lsdException w:name="Medium List 2 Accent 6" w:uiPriority="66"/>
-    <w:lsdException w:name="Medium Grid 1 Accent 6" w:uiPriority="67"/>
-    <w:lsdException w:name="Medium Grid 2 Accent 6" w:uiPriority="68"/>
-    <w:lsdException w:name="Medium Grid 3 Accent 6" w:uiPriority="69"/>
-    <w:lsdException w:name="Dark List Accent 6" w:uiPriority="70"/>
-    <w:lsdException w:name="Colorful Shading Accent 6" w:uiPriority="71"/>
-    <w:lsdException w:name="Colorful List Accent 6" w:uiPriority="72"/>
-    <w:lsdException w:name="Colorful Grid Accent 6" w:uiPriority="73"/>
-    <w:lsdException w:name="Subtle Emphasis" w:uiPriority="19" w:qFormat="1"/>
-    <w:lsdException w:name="Intense Emphasis" w:uiPriority="21" w:qFormat="1"/>
-    <w:lsdException w:name="Subtle Reference" w:uiPriority="31" w:qFormat="1"/>
-    <w:lsdException w:name="Intense Reference" w:uiPriority="32" w:qFormat="1"/>
-    <w:lsdException w:name="Book Title" w:uiPriority="33" w:qFormat="1"/>
-    <w:lsdException w:name="Bibliography" w:semiHidden="1" w:uiPriority="37" w:unhideWhenUsed="1"/>
-    <w:lsdException w:name="TOC Heading" w:semiHidden="1" w:uiPriority="39" w:unhideWhenUsed="1" w:qFormat="1"/>
-    <w:lsdException w:name="Plain Table 1" w:uiPriority="41"/>
-    <w:lsdException w:name="Plain Table 2" w:uiPriority="42"/>
-    <w:lsdException w:name="Plain Table 3" w:uiPriority="43"/>
-    <w:lsdException w:name="Plain Table 4" w:uiPriority="44"/>
-    <w:lsdException w:name="Plain Table 5" w:uiPriority="45"/>
-    <w:lsdException w:name="Grid Table Light" w:uiPriority="40"/>
-    <w:lsdException w:name="Grid Table 1 Light" w:uiPriority="46"/>
-    <w:lsdException w:name="Grid Table 2" w:uiPriority="47"/>
-    <w:lsdException w:name="Grid Table 3" w:uiPriority="48"/>
-    <w:lsdException w:name="Grid Table 4" w:uiPriority="49"/>
-    <w:lsdException w:name="Grid Table 5 Dark" w:uiPriority="50"/>
-    <w:lsdException w:name="Grid Table 6 Colorful" w:uiPriority="51"/>
-    <w:lsdException w:name="Grid Table 7 Colorful" w:uiPriority="52"/>
-    <w:lsdException w:name="Grid Table 1 Light Accent 1" w:uiPriority="46"/>
-    <w:lsdException w:name="Grid Table 2 Accent 1" w:uiPriority="47"/>
-    <w:lsdException w:name="Grid Table 3 Accent 1" w:uiPriority="48"/>
-    <w:lsdException w:name="Grid Table 4 Accent 1" w:uiPriority="49"/>
-    <w:lsdException w:name="Grid Table 5 Dark Accent 1" w:uiPriority="50"/>
-    <w:lsdException w:name="Grid Table 6 Colorful Accent 1" w:uiPriority="51"/>
-    <w:lsdException w:name="Grid Table 7 Colorful Accent 1" w:uiPriority="52"/>
-    <w:lsdException w:name="Grid Table 1 Light Accent 2" w:uiPriority="46"/>
-    <w:lsdException w:name="Grid Table 2 Accent 2" w:uiPriority="47"/>
-    <w:lsdException w:name="Grid Table 3 Accent 2" w:uiPriority="48"/>
-    <w:lsdException w:name="Grid Table 4 Accent 2" w:uiPriority="49"/>
-    <w:lsdException w:name="Grid Table 5 Dark Accent 2" w:uiPriority="50"/>
-    <w:lsdException w:name="Grid Table 6 Colorful Accent 2" w:uiPriority="51"/>
-    <w:lsdException w:name="Grid Table 7 Colorful Accent 2" w:uiPriority="52"/>
-    <w:lsdException w:name="Grid Table 1 Light Accent 3" w:uiPriority="46"/>
-    <w:lsdException w:name="Grid Table 2 Accent 3" w:uiPriority="47"/>
-    <w:lsdException w:name="Grid Table 3 Accent 3" w:uiPriority="48"/>
-    <w:lsdException w:name="Grid Table 4 Accent 3" w:uiPriority="49"/>
-    <w:lsdException w:name="Grid Table 5 Dark Accent 3" w:uiPriority="50"/>
-    <w:lsdException w:name="Grid Table 6 Colorful Accent 3" w:uiPriority="51"/>
-    <w:lsdException w:name="Grid Table 7 Colorful Accent 3" w:uiPriority="52"/>
-    <w:lsdException w:name="Grid Table 1 Light Accent 4" w:uiPriority="46"/>
-    <w:lsdException w:name="Grid Table 2 Accent 4" w:uiPriority="47"/>
-    <w:lsdException w:name="Grid Table 3 Accent 4" w:uiPriority="48"/>
-    <w:lsdException w:name="Grid Table 4 Accent 4" w:uiPriority="49"/>
-    <w:lsdException w:name="Grid Table 5 Dark Accent 4" w:uiPriority="50"/>
-    <w:lsdException w:name="Grid Table 6 Colorful Accent 4" w:uiPriority="51"/>
-    <w:lsdException w:name="Grid Table 7 Colorful Accent 4" w:uiPriority="52"/>
-    <w:lsdException w:name="Grid Table 1 Light Accent 5" w:uiPriority="46"/>
-    <w:lsdException w:name="Grid Table 2 Accent 5" w:uiPriority="47"/>
-    <w:lsdException w:name="Grid Table 3 Accent 5" w:uiPriority="48"/>
-    <w:lsdException w:name="Grid Table 4 Accent 5" w:uiPriority="49"/>
-    <w:lsdException w:name="Grid Table 5 Dark Accent 5" w:uiPriority="50"/>
-    <w:lsdException w:name="Grid Table 6 Colorful Accent 5" w:uiPriority="51"/>
-    <w:lsdException w:name="Grid Table 7 Colorful Accent 5" w:uiPriority="52"/>
-    <w:lsdException w:name="Grid Table 1 Light Accent 6" w:uiPriority="46"/>
-    <w:lsdException w:name="Grid Table 2 Accent 6" w:uiPriority="47"/>
-    <w:lsdException w:name="Grid Table 3 Accent 6" w:uiPriority="48"/>
-    <w:lsdException w:name="Grid Table 4 Accent 6" w:uiPriority="49"/>
-    <w:lsdException w:name="Grid Table 5 Dark Accent 6" w:uiPriority="50"/>
-    <w:lsdException w:name="Grid Table 6 Colorful Accent 6" w:uiPriority="51"/>
-    <w:lsdException w:name="Grid Table 7 Colorful Accent 6" w:uiPriority="52"/>
-    <w:lsdException w:name="List Table 1 Light" w:uiPriority="46"/>
-    <w:lsdException w:name="List Table 2" w:uiPriority="47"/>
-    <w:lsdException w:name="List Table 3" w:uiPriority="48"/>
-    <w:lsdException w:name="List Table 4" w:uiPriority="49"/>
-    <w:lsdException w:name="List Table 5 Dark" w:uiPriority="50"/>
-    <w:lsdException w:name="List Table 6 Colorful" w:uiPriority="51"/>
-    <w:lsdException w:name="List Table 7 Colorful" w:uiPriority="52"/>
-    <w:lsdException w:name="List Table 1 Light Accent 1" w:uiPriority="46"/>
-    <w:lsdException w:name="List Table 2 Accent 1" w:uiPriority="47"/>
-    <w:lsdException w:name="List Table 3 Accent 1" w:uiPriority="48"/>
-    <w:lsdException w:name="List Table 4 Accent 1" w:uiPriority="49"/>
-    <w:lsdException w:name="List Table 5 Dark Accent 1" w:uiPriority="50"/>
-    <w:lsdException w:name="List Table 6 Colorful Accent 1" w:uiPriority="51"/>
-    <w:lsdException w:name="List Table 7 Colorful Accent 1" w:uiPriority="52"/>
-    <w:lsdException w:name="List Table 1 Light Accent 2" w:uiPriority="46"/>
-    <w:lsdException w:name="List Table 2 Accent 2" w:uiPriority="47"/>
-    <w:lsdException w:name="List Table 3 Accent 2" w:uiPriority="48"/>
-    <w:lsdException w:name="List Table 4 Accent 2" w:uiPriority="49"/>
-    <w:lsdException w:name="List Table 5 Dark Accent 2" w:uiPriority="50"/>
-    <w:lsdException w:name="List Table 6 Colorful Accent 2" w:uiPriority="51"/>
-    <w:lsdException w:name="List Table 7 Colorful Accent 2" w:uiPriority="52"/>
-    <w:lsdException w:name="List Table 1 Light Accent 3" w:uiPriority="46"/>
-    <w:lsdException w:name="List Table 2 Accent 3" w:uiPriority="47"/>
-    <w:lsdException w:name="List Table 3 Accent 3" w:uiPriority="48"/>
-    <w:lsdException w:name="List Table 4 Accent 3" w:uiPriority="49"/>
-    <w:lsdException w:name="List Table 5 Dark Accent 3" w:uiPriority="50"/>
-    <w:lsdException w:name="List Table 6 Colorful Accent 3" w:uiPriority="51"/>
-    <w:lsdException w:name="List Table 7 Colorful Accent 3" w:uiPriority="52"/>
-    <w:lsdException w:name="List Table 1 Light Accent 4" w:uiPriority="46"/>
-    <w:lsdException w:name="List Table 2 Accent 4" w:uiPriority="47"/>
-    <w:lsdException w:name="List Table 3 Accent 4" w:uiPriority="48"/>
-    <w:lsdException w:name="List Table 4 Accent 4" w:uiPriority="49"/>
-    <w:lsdException w:name="List Table 5 Dark Accent 4" w:uiPriority="50"/>
-    <w:lsdException w:name="List Table 6 Colorful Accent 4" w:uiPriority="51"/>
-    <w:lsdException w:name="List Table 7 Colorful Accent 4" w:uiPriority="52"/>
-    <w:lsdException w:name="List Table 1 Light Accent 5" w:uiPriority="46"/>
-    <w:lsdException w:name="List Table 2 Accent 5" w:uiPriority="47"/>
-    <w:lsdException w:name="List Table 3 Accent 5" w:uiPriority="48"/>
-    <w:lsdException w:name="List Table 4 Accent 5" w:uiPriority="49"/>
-    <w:lsdException w:name="List Table 5 Dark Accent 5" w:uiPriority="50"/>
-    <w:lsdException w:name="List Table 6 Colorful Accent 5" w:uiPriority="51"/>
-    <w:lsdException w:name="List Table 7 Colorful Accent 5" w:uiPriority="52"/>
-    <w:lsdException w:name="List Table 1 Light Accent 6" w:uiPriority="46"/>
-    <w:lsdException w:name="List Table 2 Accent 6" w:uiPriority="47"/>
-    <w:lsdException w:name="List Table 3 Accent 6" w:uiPriority="48"/>
-    <w:lsdException w:name="List Table 4 Accent 6" w:uiPriority="49"/>
-    <w:lsdException w:name="List Table 5 Dark Accent 6" w:uiPriority="50"/>
-    <w:lsdException w:name="List Table 6 Colorful Accent 6" w:uiPriority="51"/>
-    <w:lsdException w:name="List Table 7 Colorful Accent 6" w:uiPriority="52"/>
+  <w:latentStyles w:defLockedState="0" w:defUIPriority="99" w:defSemiHidden="1" w:defUnhideWhenUsed="1" w:defQFormat="0" w:count="267">
+    <w:lsdException w:name="Normal" w:semiHidden="0" w:uiPriority="0" w:unhideWhenUsed="0" w:qFormat="1"/>
+    <w:lsdException w:name="heading 1" w:semiHidden="0" w:uiPriority="9" w:unhideWhenUsed="0" w:qFormat="1"/>
+    <w:lsdException w:name="heading 2" w:uiPriority="9" w:qFormat="1"/>
+    <w:lsdException w:name="heading 3" w:uiPriority="9" w:qFormat="1"/>
+    <w:lsdException w:name="heading 4" w:uiPriority="9" w:qFormat="1"/>
+    <w:lsdException w:name="heading 5" w:uiPriority="9" w:qFormat="1"/>
+    <w:lsdException w:name="heading 6" w:uiPriority="9" w:qFormat="1"/>
+    <w:lsdException w:name="heading 7" w:uiPriority="9" w:qFormat="1"/>
+    <w:lsdException w:name="heading 8" w:uiPriority="9" w:qFormat="1"/>
+    <w:lsdException w:name="heading 9" w:uiPriority="9" w:qFormat="1"/>
+    <w:lsdException w:name="toc 1" w:uiPriority="39"/>
+    <w:lsdException w:name="toc 2" w:uiPriority="39"/>
+    <w:lsdException w:name="toc 3" w:uiPriority="39"/>
+    <w:lsdException w:name="toc 4" w:uiPriority="39"/>
+    <w:lsdException w:name="toc 5" w:uiPriority="39"/>
+    <w:lsdException w:name="toc 6" w:uiPriority="39"/>
+    <w:lsdException w:name="toc 7" w:uiPriority="39"/>
+    <w:lsdException w:name="toc 8" w:uiPriority="39"/>
+    <w:lsdException w:name="toc 9" w:uiPriority="39"/>
+    <w:lsdException w:name="caption" w:uiPriority="35" w:qFormat="1"/>
+    <w:lsdException w:name="Title" w:semiHidden="0" w:uiPriority="10" w:unhideWhenUsed="0" w:qFormat="1"/>
+    <w:lsdException w:name="Default Paragraph Font" w:uiPriority="1"/>
+    <w:lsdException w:name="Subtitle" w:semiHidden="0" w:uiPriority="11" w:unhideWhenUsed="0" w:qFormat="1"/>
+    <w:lsdException w:name="Strong" w:semiHidden="0" w:uiPriority="22" w:unhideWhenUsed="0" w:qFormat="1"/>
+    <w:lsdException w:name="Emphasis" w:semiHidden="0" w:uiPriority="20" w:unhideWhenUsed="0" w:qFormat="1"/>
+    <w:lsdException w:name="Table Grid" w:semiHidden="0" w:uiPriority="59" w:unhideWhenUsed="0"/>
+    <w:lsdException w:name="Placeholder Text" w:unhideWhenUsed="0"/>
+    <w:lsdException w:name="No Spacing" w:semiHidden="0" w:uiPriority="1" w:unhideWhenUsed="0" w:qFormat="1"/>
+    <w:lsdException w:name="Light Shading" w:semiHidden="0" w:uiPriority="60" w:unhideWhenUsed="0"/>
+    <w:lsdException w:name="Light List" w:semiHidden="0" w:uiPriority="61" w:unhideWhenUsed="0"/>
+    <w:lsdException w:name="Light Grid" w:semiHidden="0" w:uiPriority="62" w:unhideWhenUsed="0"/>
+    <w:lsdException w:name="Medium Shading 1" w:semiHidden="0" w:uiPriority="63" w:unhideWhenUsed="0"/>
+    <w:lsdException w:name="Medium Shading 2" w:semiHidden="0" w:uiPriority="64" w:unhideWhenUsed="0"/>
+    <w:lsdException w:name="Medium List 1" w:semiHidden="0" w:uiPriority="65" w:unhideWhenUsed="0"/>
+    <w:lsdException w:name="Medium List 2" w:semiHidden="0" w:uiPriority="66" w:unhideWhenUsed="0"/>
+    <w:lsdException w:name="Medium Grid 1" w:semiHidden="0" w:uiPriority="67" w:unhideWhenUsed="0"/>
+    <w:lsdException w:name="Medium Grid 2" w:semiHidden="0" w:uiPriority="68" w:unhideWhenUsed="0"/>
+    <w:lsdException w:name="Medium Grid 3" w:semiHidden="0" w:uiPriority="69" w:unhideWhenUsed="0"/>
+    <w:lsdException w:name="Dark List" w:semiHidden="0" w:uiPriority="70" w:unhideWhenUsed="0"/>
+    <w:lsdException w:name="Colorful Shading" w:semiHidden="0" w:uiPriority="71" w:unhideWhenUsed="0"/>
+    <w:lsdException w:name="Colorful List" w:semiHidden="0" w:uiPriority="72" w:unhideWhenUsed="0"/>
+    <w:lsdException w:name="Colorful Grid" w:semiHidden="0" w:uiPriority="73" w:unhideWhenUsed="0"/>
+    <w:lsdException w:name="Light Shading Accent 1" w:semiHidden="0" w:uiPriority="60" w:unhideWhenUsed="0"/>
+    <w:lsdException w:name="Light List Accent 1" w:semiHidden="0" w:uiPriority="61" w:unhideWhenUsed="0"/>
+    <w:lsdException w:name="Light Grid Accent 1" w:semiHidden="0" w:uiPriority="62" w:unhideWhenUsed="0"/>
+    <w:lsdException w:name="Medium Shading 1 Accent 1" w:semiHidden="0" w:uiPriority="63" w:unhideWhenUsed="0"/>
+    <w:lsdException w:name="Medium Shading 2 Accent 1" w:semiHidden="0" w:uiPriority="64" w:unhideWhenUsed="0"/>
+    <w:lsdException w:name="Medium List 1 Accent 1" w:semiHidden="0" w:uiPriority="65" w:unhideWhenUsed="0"/>
+    <w:lsdException w:name="Revision" w:unhideWhenUsed="0"/>
+    <w:lsdException w:name="List Paragraph" w:semiHidden="0" w:uiPriority="34" w:unhideWhenUsed="0" w:qFormat="1"/>
+    <w:lsdException w:name="Quote" w:semiHidden="0" w:uiPriority="29" w:unhideWhenUsed="0" w:qFormat="1"/>
+    <w:lsdException w:name="Intense Quote" w:semiHidden="0" w:uiPriority="30" w:unhideWhenUsed="0" w:qFormat="1"/>
+    <w:lsdException w:name="Medium List 2 Accent 1" w:semiHidden="0" w:uiPriority="66" w:unhideWhenUsed="0"/>
+    <w:lsdException w:name="Medium Grid 1 Accent 1" w:semiHidden="0" w:uiPriority="67" w:unhideWhenUsed="0"/>
+    <w:lsdException w:name="Medium Grid 2 Accent 1" w:semiHidden="0" w:uiPriority="68" w:unhideWhenUsed="0"/>
+    <w:lsdException w:name="Medium Grid 3 Accent 1" w:semiHidden="0" w:uiPriority="69" w:unhideWhenUsed="0"/>
+    <w:lsdException w:name="Dark List Accent 1" w:semiHidden="0" w:uiPriority="70" w:unhideWhenUsed="0"/>
+    <w:lsdException w:name="Colorful Shading Accent 1" w:semiHidden="0" w:uiPriority="71" w:unhideWhenUsed="0"/>
+    <w:lsdException w:name="Colorful List Accent 1" w:semiHidden="0" w:uiPriority="72" w:unhideWhenUsed="0"/>
+    <w:lsdException w:name="Colorful Grid Accent 1" w:semiHidden="0" w:uiPriority="73" w:unhideWhenUsed="0"/>
+    <w:lsdException w:name="Light Shading Accent 2" w:semiHidden="0" w:uiPriority="60" w:unhideWhenUsed="0"/>
+    <w:lsdException w:name="Light List Accent 2" w:semiHidden="0" w:uiPriority="61" w:unhideWhenUsed="0"/>
+    <w:lsdException w:name="Light Grid Accent 2" w:semiHidden="0" w:uiPriority="62" w:unhideWhenUsed="0"/>
+    <w:lsdException w:name="Medium Shading 1 Accent 2" w:semiHidden="0" w:uiPriority="63" w:unhideWhenUsed="0"/>
+    <w:lsdException w:name="Medium Shading 2 Accent 2" w:semiHidden="0" w:uiPriority="64" w:unhideWhenUsed="0"/>
+    <w:lsdException w:name="Medium List 1 Accent 2" w:semiHidden="0" w:uiPriority="65" w:unhideWhenUsed="0"/>
+    <w:lsdException w:name="Medium List 2 Accent 2" w:semiHidden="0" w:uiPriority="66" w:unhideWhenUsed="0"/>
+    <w:lsdException w:name="Medium Grid 1 Accent 2" w:semiHidden="0" w:uiPriority="67" w:unhideWhenUsed="0"/>
+    <w:lsdException w:name="Medium Grid 2 Accent 2" w:semiHidden="0" w:uiPriority="68" w:unhideWhenUsed="0"/>
+    <w:lsdException w:name="Medium Grid 3 Accent 2" w:semiHidden="0" w:uiPriority="69" w:unhideWhenUsed="0"/>
+    <w:lsdException w:name="Dark List Accent 2" w:semiHidden="0" w:uiPriority="70" w:unhideWhenUsed="0"/>
+    <w:lsdException w:name="Colorful Shading Accent 2" w:semiHidden="0" w:uiPriority="71" w:unhideWhenUsed="0"/>
+    <w:lsdException w:name="Colorful List Accent 2" w:semiHidden="0" w:uiPriority="72" w:unhideWhenUsed="0"/>
+    <w:lsdException w:name="Colorful Grid Accent 2" w:semiHidden="0" w:uiPriority="73" w:unhideWhenUsed="0"/>
+    <w:lsdException w:name="Light Shading Accent 3" w:semiHidden="0" w:uiPriority="60" w:unhideWhenUsed="0"/>
+    <w:lsdException w:name="Light List Accent 3" w:semiHidden="0" w:uiPriority="61" w:unhideWhenUsed="0"/>
+    <w:lsdException w:name="Light Grid Accent 3" w:semiHidden="0" w:uiPriority="62" w:unhideWhenUsed="0"/>
+    <w:lsdException w:name="Medium Shading 1 Accent 3" w:semiHidden="0" w:uiPriority="63" w:unhideWhenUsed="0"/>
+    <w:lsdException w:name="Medium Shading 2 Accent 3" w:semiHidden="0" w:uiPriority="64" w:unhideWhenUsed="0"/>
+    <w:lsdException w:name="Medium List 1 Accent 3" w:semiHidden="0" w:uiPriority="65" w:unhideWhenUsed="0"/>
+    <w:lsdException w:name="Medium List 2 Accent 3" w:semiHidden="0" w:uiPriority="66" w:unhideWhenUsed="0"/>
+    <w:lsdException w:name="Medium Grid 1 Accent 3" w:semiHidden="0" w:uiPriority="67" w:unhideWhenUsed="0"/>
+    <w:lsdException w:name="Medium Grid 2 Accent 3" w:semiHidden="0" w:uiPriority="68" w:unhideWhenUsed="0"/>
+    <w:lsdException w:name="Medium Grid 3 Accent 3" w:semiHidden="0" w:uiPriority="69" w:unhideWhenUsed="0"/>
+    <w:lsdException w:name="Dark List Accent 3" w:semiHidden="0" w:uiPriority="70" w:unhideWhenUsed="0"/>
+    <w:lsdException w:name="Colorful Shading Accent 3" w:semiHidden="0" w:uiPriority="71" w:unhideWhenUsed="0"/>
+    <w:lsdException w:name="Colorful List Accent 3" w:semiHidden="0" w:uiPriority="72" w:unhideWhenUsed="0"/>
+    <w:lsdException w:name="Colorful Grid Accent 3" w:semiHidden="0" w:uiPriority="73" w:unhideWhenUsed="0"/>
+    <w:lsdException w:name="Light Shading Accent 4" w:semiHidden="0" w:uiPriority="60" w:unhideWhenUsed="0"/>
+    <w:lsdException w:name="Light List Accent 4" w:semiHidden="0" w:uiPriority="61" w:unhideWhenUsed="0"/>
+    <w:lsdException w:name="Light Grid Accent 4" w:semiHidden="0" w:uiPriority="62" w:unhideWhenUsed="0"/>
+    <w:lsdException w:name="Medium Shading 1 Accent 4" w:semiHidden="0" w:uiPriority="63" w:unhideWhenUsed="0"/>
+    <w:lsdException w:name="Medium Shading 2 Accent 4" w:semiHidden="0" w:uiPriority="64" w:unhideWhenUsed="0"/>
+    <w:lsdException w:name="Medium List 1 Accent 4" w:semiHidden="0" w:uiPriority="65" w:unhideWhenUsed="0"/>
+    <w:lsdException w:name="Medium List 2 Accent 4" w:semiHidden="0" w:uiPriority="66" w:unhideWhenUsed="0"/>
+    <w:lsdException w:name="Medium Grid 1 Accent 4" w:semiHidden="0" w:uiPriority="67" w:unhideWhenUsed="0"/>
+    <w:lsdException w:name="Medium Grid 2 Accent 4" w:semiHidden="0" w:uiPriority="68" w:unhideWhenUsed="0"/>
+    <w:lsdException w:name="Medium Grid 3 Accent 4" w:semiHidden="0" w:uiPriority="69" w:unhideWhenUsed="0"/>
+    <w:lsdException w:name="Dark List Accent 4" w:semiHidden="0" w:uiPriority="70" w:unhideWhenUsed="0"/>
+    <w:lsdException w:name="Colorful Shading Accent 4" w:semiHidden="0" w:uiPriority="71" w:unhideWhenUsed="0"/>
+    <w:lsdException w:name="Colorful List Accent 4" w:semiHidden="0" w:uiPriority="72" w:unhideWhenUsed="0"/>
+    <w:lsdException w:name="Colorful Grid Accent 4" w:semiHidden="0" w:uiPriority="73" w:unhideWhenUsed="0"/>
+    <w:lsdException w:name="Light Shading Accent 5" w:semiHidden="0" w:uiPriority="60" w:unhideWhenUsed="0"/>
+    <w:lsdException w:name="Light List Accent 5" w:semiHidden="0" w:uiPriority="61" w:unhideWhenUsed="0"/>
+    <w:lsdException w:name="Light Grid Accent 5" w:semiHidden="0" w:uiPriority="62" w:unhideWhenUsed="0"/>
+    <w:lsdException w:name="Medium Shading 1 Accent 5" w:semiHidden="0" w:uiPriority="63" w:unhideWhenUsed="0"/>
+    <w:lsdException w:name="Medium Shading 2 Accent 5" w:semiHidden="0" w:uiPriority="64" w:unhideWhenUsed="0"/>
+    <w:lsdException w:name="Medium List 1 Accent 5" w:semiHidden="0" w:uiPriority="65" w:unhideWhenUsed="0"/>
+    <w:lsdException w:name="Medium List 2 Accent 5" w:semiHidden="0" w:uiPriority="66" w:unhideWhenUsed="0"/>
+    <w:lsdException w:name="Medium Grid 1 Accent 5" w:semiHidden="0" w:uiPriority="67" w:unhideWhenUsed="0"/>
+    <w:lsdException w:name="Medium Grid 2 Accent 5" w:semiHidden="0" w:uiPriority="68" w:unhideWhenUsed="0"/>
+    <w:lsdException w:name="Medium Grid 3 Accent 5" w:semiHidden="0" w:uiPriority="69" w:unhideWhenUsed="0"/>
+    <w:lsdException w:name="Dark List Accent 5" w:semiHidden="0" w:uiPriority="70" w:unhideWhenUsed="0"/>
+    <w:lsdException w:name="Colorful Shading Accent 5" w:semiHidden="0" w:uiPriority="71" w:unhideWhenUsed="0"/>
+    <w:lsdException w:name="Colorful List Accent 5" w:semiHidden="0" w:uiPriority="72" w:unhideWhenUsed="0"/>
+    <w:lsdException w:name="Colorful Grid Accent 5" w:semiHidden="0" w:uiPriority="73" w:unhideWhenUsed="0"/>
+    <w:lsdException w:name="Light Shading Accent 6" w:semiHidden="0" w:uiPriority="60" w:unhideWhenUsed="0"/>
+    <w:lsdException w:name="Light List Accent 6" w:semiHidden="0" w:uiPriority="61" w:unhideWhenUsed="0"/>
+    <w:lsdException w:name="Light Grid Accent 6" w:semiHidden="0" w:uiPriority="62" w:unhideWhenUsed="0"/>
+    <w:lsdException w:name="Medium Shading 1 Accent 6" w:semiHidden="0" w:uiPriority="63" w:unhideWhenUsed="0"/>
+    <w:lsdException w:name="Medium Shading 2 Accent 6" w:semiHidden="0" w:uiPriority="64" w:unhideWhenUsed="0"/>
+    <w:lsdException w:name="Medium List 1 Accent 6" w:semiHidden="0" w:uiPriority="65" w:unhideWhenUsed="0"/>
+    <w:lsdException w:name="Medium List 2 Accent 6" w:semiHidden="0" w:uiPriority="66" w:unhideWhenUsed="0"/>
+    <w:lsdException w:name="Medium Grid 1 Accent 6" w:semiHidden="0" w:uiPriority="67" w:unhideWhenUsed="0"/>
+    <w:lsdException w:name="Medium Grid 2 Accent 6" w:semiHidden="0" w:uiPriority="68" w:unhideWhenUsed="0"/>
+    <w:lsdException w:name="Medium Grid 3 Accent 6" w:semiHidden="0" w:uiPriority="69" w:unhideWhenUsed="0"/>
+    <w:lsdException w:name="Dark List Accent 6" w:semiHidden="0" w:uiPriority="70" w:unhideWhenUsed="0"/>
+    <w:lsdException w:name="Colorful Shading Accent 6" w:semiHidden="0" w:uiPriority="71" w:unhideWhenUsed="0"/>
+    <w:lsdException w:name="Colorful List Accent 6" w:semiHidden="0" w:uiPriority="72" w:unhideWhenUsed="0"/>
+    <w:lsdException w:name="Colorful Grid Accent 6" w:semiHidden="0" w:uiPriority="73" w:unhideWhenUsed="0"/>
+    <w:lsdException w:name="Subtle Emphasis" w:semiHidden="0" w:uiPriority="19" w:unhideWhenUsed="0" w:qFormat="1"/>
+    <w:lsdException w:name="Intense Emphasis" w:semiHidden="0" w:uiPriority="21" w:unhideWhenUsed="0" w:qFormat="1"/>
+    <w:lsdException w:name="Subtle Reference" w:semiHidden="0" w:uiPriority="31" w:unhideWhenUsed="0" w:qFormat="1"/>
+    <w:lsdException w:name="Intense Reference" w:semiHidden="0" w:uiPriority="32" w:unhideWhenUsed="0" w:qFormat="1"/>
+    <w:lsdException w:name="Book Title" w:semiHidden="0" w:uiPriority="33" w:unhideWhenUsed="0" w:qFormat="1"/>
+    <w:lsdException w:name="Bibliography" w:uiPriority="37"/>
+    <w:lsdException w:name="TOC Heading" w:uiPriority="39" w:qFormat="1"/>
+  </w:latentStyles>
+  <w:style w:type="paragraph" w:default="1" w:styleId="Normal">
+    <w:name w:val="Normal"/>
+    <w:qFormat/>
+  </w:style>
+  <w:style w:type="character" w:default="1" w:styleId="DefaultParagraphFont">
+    <w:name w:val="Default Paragraph Font"/>
+    <w:uiPriority w:val="1"/>
+    <w:semiHidden/>
+    <w:unhideWhenUsed/>
+  </w:style>
+  <w:style w:type="table" w:default="1" w:styleId="TableNormal">
+    <w:name w:val="Normal Table"/>
+    <w:uiPriority w:val="99"/>
+    <w:semiHidden/>
+    <w:unhideWhenUsed/>
+    <w:tblPr>
+      <w:tblInd w:w="0" w:type="dxa"/>
+      <w:tblCellMar>
+        <w:top w:w="0" w:type="dxa"/>
+        <w:left w:w="108" w:type="dxa"/>
+        <w:bottom w:w="0" w:type="dxa"/>
+        <w:right w:w="108" w:type="dxa"/>
+      </w:tblCellMar>
+    </w:tblPr>
+  </w:style>
+  <w:style w:type="numbering" w:default="1" w:styleId="NoList">
+    <w:name w:val="No List"/>
+    <w:uiPriority w:val="99"/>
+    <w:semiHidden/>
+    <w:unhideWhenUsed/>
+  </w:style>
+  <w:style w:type="character" w:customStyle="1" w:styleId="hps">
+    <w:name w:val="hps"/>
+    <w:basedOn w:val="DefaultParagraphFont"/>
+    <w:rsid w:val="00EC6E31"/>
+  </w:style>
+  <w:style w:type="character" w:customStyle="1" w:styleId="shorttext">
+    <w:name w:val="short_text"/>
+    <w:basedOn w:val="DefaultParagraphFont"/>
+    <w:rsid w:val="00282DB9"/>
+  </w:style>
+  <w:style w:type="paragraph" w:styleId="ListParagraph">
+    <w:name w:val="List Paragraph"/>
+    <w:basedOn w:val="Normal"/>
+    <w:uiPriority w:val="34"/>
+    <w:qFormat/>
+    <w:rsid w:val="00F9430A"/>
+    <w:pPr>
+      <w:ind w:left="720"/>
+      <w:contextualSpacing/>
+    </w:pPr>
+  </w:style>
+</w:styles>
+</file>
+
+<file path=word/stylesWithEffects.xml><?xml version="1.0" encoding="utf-8"?>
+<w:styles xmlns:wpc="http://schemas.microsoft.com/office/word/2010/wordprocessingCanvas" xmlns:mc="http://schemas.openxmlformats.org/markup-compatibility/2006" xmlns:o="urn:schemas-microsoft-com:office:office" xmlns:r="http://schemas.openxmlformats.org/officeDocument/2006/relationships" xmlns:m="http://schemas.openxmlformats.org/officeDocument/2006/math" xmlns:v="urn:schemas-microsoft-com:vml" xmlns:wp14="http://schemas.microsoft.com/office/word/2010/wordprocessingDrawing" xmlns:wp="http://schemas.openxmlformats.org/drawingml/2006/wordprocessingDrawing" xmlns:w10="urn:schemas-microsoft-com:office:word" xmlns:w="http://schemas.openxmlformats.org/wordprocessingml/2006/main" xmlns:w14="http://schemas.microsoft.com/office/word/2010/wordml" xmlns:wpg="http://schemas.microsoft.com/office/word/2010/wordprocessingGroup" xmlns:wpi="http://schemas.microsoft.com/office/word/2010/wordprocessingInk" xmlns:wne="http://schemas.microsoft.com/office/word/2006/wordml" xmlns:wps="http://schemas.microsoft.com/office/word/2010/wordprocessingShape" mc:Ignorable="w14 wp14">
+  <w:docDefaults>
+    <w:rPrDefault>
+      <w:rPr>
+        <w:rFonts w:asciiTheme="minorHAnsi" w:eastAsiaTheme="minorHAnsi" w:hAnsiTheme="minorHAnsi" w:cstheme="minorBidi"/>
+        <w:sz w:val="22"/>
+        <w:szCs w:val="22"/>
+        <w:lang w:val="fr-FR" w:eastAsia="en-US" w:bidi="ar-SA"/>
+      </w:rPr>
+    </w:rPrDefault>
+    <w:pPrDefault>
+      <w:pPr>
+        <w:spacing w:after="200" w:line="276" w:lineRule="auto"/>
+      </w:pPr>
+    </w:pPrDefault>
+  </w:docDefaults>
+  <w:latentStyles w:defLockedState="0" w:defUIPriority="99" w:defSemiHidden="1" w:defUnhideWhenUsed="1" w:defQFormat="0" w:count="267">
+    <w:lsdException w:name="Normal" w:semiHidden="0" w:uiPriority="0" w:unhideWhenUsed="0" w:qFormat="1"/>
+    <w:lsdException w:name="heading 1" w:semiHidden="0" w:uiPriority="9" w:unhideWhenUsed="0" w:qFormat="1"/>
+    <w:lsdException w:name="heading 2" w:uiPriority="9" w:qFormat="1"/>
+    <w:lsdException w:name="heading 3" w:uiPriority="9" w:qFormat="1"/>
+    <w:lsdException w:name="heading 4" w:uiPriority="9" w:qFormat="1"/>
+    <w:lsdException w:name="heading 5" w:uiPriority="9" w:qFormat="1"/>
+    <w:lsdException w:name="heading 6" w:uiPriority="9" w:qFormat="1"/>
+    <w:lsdException w:name="heading 7" w:uiPriority="9" w:qFormat="1"/>
+    <w:lsdException w:name="heading 8" w:uiPriority="9" w:qFormat="1"/>
+    <w:lsdException w:name="heading 9" w:uiPriority="9" w:qFormat="1"/>
+    <w:lsdException w:name="toc 1" w:uiPriority="39"/>
+    <w:lsdException w:name="toc 2" w:uiPriority="39"/>
+    <w:lsdException w:name="toc 3" w:uiPriority="39"/>
+    <w:lsdException w:name="toc 4" w:uiPriority="39"/>
+    <w:lsdException w:name="toc 5" w:uiPriority="39"/>
+    <w:lsdException w:name="toc 6" w:uiPriority="39"/>
+    <w:lsdException w:name="toc 7" w:uiPriority="39"/>
+    <w:lsdException w:name="toc 8" w:uiPriority="39"/>
+    <w:lsdException w:name="toc 9" w:uiPriority="39"/>
+    <w:lsdException w:name="caption" w:uiPriority="35" w:qFormat="1"/>
+    <w:lsdException w:name="Title" w:semiHidden="0" w:uiPriority="10" w:unhideWhenUsed="0" w:qFormat="1"/>
+    <w:lsdException w:name="Default Paragraph Font" w:uiPriority="1"/>
+    <w:lsdException w:name="Subtitle" w:semiHidden="0" w:uiPriority="11" w:unhideWhenUsed="0" w:qFormat="1"/>
+    <w:lsdException w:name="Strong" w:semiHidden="0" w:uiPriority="22" w:unhideWhenUsed="0" w:qFormat="1"/>
+    <w:lsdException w:name="Emphasis" w:semiHidden="0" w:uiPriority="20" w:unhideWhenUsed="0" w:qFormat="1"/>
+    <w:lsdException w:name="Table Grid" w:semiHidden="0" w:uiPriority="59" w:unhideWhenUsed="0"/>
+    <w:lsdException w:name="Placeholder Text" w:unhideWhenUsed="0"/>
+    <w:lsdException w:name="No Spacing" w:semiHidden="0" w:uiPriority="1" w:unhideWhenUsed="0" w:qFormat="1"/>
+    <w:lsdException w:name="Light Shading" w:semiHidden="0" w:uiPriority="60" w:unhideWhenUsed="0"/>
+    <w:lsdException w:name="Light List" w:semiHidden="0" w:uiPriority="61" w:unhideWhenUsed="0"/>
+    <w:lsdException w:name="Light Grid" w:semiHidden="0" w:uiPriority="62" w:unhideWhenUsed="0"/>
+    <w:lsdException w:name="Medium Shading 1" w:semiHidden="0" w:uiPriority="63" w:unhideWhenUsed="0"/>
+    <w:lsdException w:name="Medium Shading 2" w:semiHidden="0" w:uiPriority="64" w:unhideWhenUsed="0"/>
+    <w:lsdException w:name="Medium List 1" w:semiHidden="0" w:uiPriority="65" w:unhideWhenUsed="0"/>
+    <w:lsdException w:name="Medium List 2" w:semiHidden="0" w:uiPriority="66" w:unhideWhenUsed="0"/>
+    <w:lsdException w:name="Medium Grid 1" w:semiHidden="0" w:uiPriority="67" w:unhideWhenUsed="0"/>
+    <w:lsdException w:name="Medium Grid 2" w:semiHidden="0" w:uiPriority="68" w:unhideWhenUsed="0"/>
+    <w:lsdException w:name="Medium Grid 3" w:semiHidden="0" w:uiPriority="69" w:unhideWhenUsed="0"/>
+    <w:lsdException w:name="Dark List" w:semiHidden="0" w:uiPriority="70" w:unhideWhenUsed="0"/>
+    <w:lsdException w:name="Colorful Shading" w:semiHidden="0" w:uiPriority="71" w:unhideWhenUsed="0"/>
+    <w:lsdException w:name="Colorful List" w:semiHidden="0" w:uiPriority="72" w:unhideWhenUsed="0"/>
+    <w:lsdException w:name="Colorful Grid" w:semiHidden="0" w:uiPriority="73" w:unhideWhenUsed="0"/>
+    <w:lsdException w:name="Light Shading Accent 1" w:semiHidden="0" w:uiPriority="60" w:unhideWhenUsed="0"/>
+    <w:lsdException w:name="Light List Accent 1" w:semiHidden="0" w:uiPriority="61" w:unhideWhenUsed="0"/>
+    <w:lsdException w:name="Light Grid Accent 1" w:semiHidden="0" w:uiPriority="62" w:unhideWhenUsed="0"/>
+    <w:lsdException w:name="Medium Shading 1 Accent 1" w:semiHidden="0" w:uiPriority="63" w:unhideWhenUsed="0"/>
+    <w:lsdException w:name="Medium Shading 2 Accent 1" w:semiHidden="0" w:uiPriority="64" w:unhideWhenUsed="0"/>
+    <w:lsdException w:name="Medium List 1 Accent 1" w:semiHidden="0" w:uiPriority="65" w:unhideWhenUsed="0"/>
+    <w:lsdException w:name="Revision" w:unhideWhenUsed="0"/>
+    <w:lsdException w:name="List Paragraph" w:semiHidden="0" w:uiPriority="34" w:unhideWhenUsed="0" w:qFormat="1"/>
+    <w:lsdException w:name="Quote" w:semiHidden="0" w:uiPriority="29" w:unhideWhenUsed="0" w:qFormat="1"/>
+    <w:lsdException w:name="Intense Quote" w:semiHidden="0" w:uiPriority="30" w:unhideWhenUsed="0" w:qFormat="1"/>
+    <w:lsdException w:name="Medium List 2 Accent 1" w:semiHidden="0" w:uiPriority="66" w:unhideWhenUsed="0"/>
+    <w:lsdException w:name="Medium Grid 1 Accent 1" w:semiHidden="0" w:uiPriority="67" w:unhideWhenUsed="0"/>
+    <w:lsdException w:name="Medium Grid 2 Accent 1" w:semiHidden="0" w:uiPriority="68" w:unhideWhenUsed="0"/>
+    <w:lsdException w:name="Medium Grid 3 Accent 1" w:semiHidden="0" w:uiPriority="69" w:unhideWhenUsed="0"/>
+    <w:lsdException w:name="Dark List Accent 1" w:semiHidden="0" w:uiPriority="70" w:unhideWhenUsed="0"/>
+    <w:lsdException w:name="Colorful Shading Accent 1" w:semiHidden="0" w:uiPriority="71" w:unhideWhenUsed="0"/>
+    <w:lsdException w:name="Colorful List Accent 1" w:semiHidden="0" w:uiPriority="72" w:unhideWhenUsed="0"/>
+    <w:lsdException w:name="Colorful Grid Accent 1" w:semiHidden="0" w:uiPriority="73" w:unhideWhenUsed="0"/>
+    <w:lsdException w:name="Light Shading Accent 2" w:semiHidden="0" w:uiPriority="60" w:unhideWhenUsed="0"/>
+    <w:lsdException w:name="Light List Accent 2" w:semiHidden="0" w:uiPriority="61" w:unhideWhenUsed="0"/>
+    <w:lsdException w:name="Light Grid Accent 2" w:semiHidden="0" w:uiPriority="62" w:unhideWhenUsed="0"/>
+    <w:lsdException w:name="Medium Shading 1 Accent 2" w:semiHidden="0" w:uiPriority="63" w:unhideWhenUsed="0"/>
+    <w:lsdException w:name="Medium Shading 2 Accent 2" w:semiHidden="0" w:uiPriority="64" w:unhideWhenUsed="0"/>
+    <w:lsdException w:name="Medium List 1 Accent 2" w:semiHidden="0" w:uiPriority="65" w:unhideWhenUsed="0"/>
+    <w:lsdException w:name="Medium List 2 Accent 2" w:semiHidden="0" w:uiPriority="66" w:unhideWhenUsed="0"/>
+    <w:lsdException w:name="Medium Grid 1 Accent 2" w:semiHidden="0" w:uiPriority="67" w:unhideWhenUsed="0"/>
+    <w:lsdException w:name="Medium Grid 2 Accent 2" w:semiHidden="0" w:uiPriority="68" w:unhideWhenUsed="0"/>
+    <w:lsdException w:name="Medium Grid 3 Accent 2" w:semiHidden="0" w:uiPriority="69" w:unhideWhenUsed="0"/>
+    <w:lsdException w:name="Dark List Accent 2" w:semiHidden="0" w:uiPriority="70" w:unhideWhenUsed="0"/>
+    <w:lsdException w:name="Colorful Shading Accent 2" w:semiHidden="0" w:uiPriority="71" w:unhideWhenUsed="0"/>
+    <w:lsdException w:name="Colorful List Accent 2" w:semiHidden="0" w:uiPriority="72" w:unhideWhenUsed="0"/>
+    <w:lsdException w:name="Colorful Grid Accent 2" w:semiHidden="0" w:uiPriority="73" w:unhideWhenUsed="0"/>
+    <w:lsdException w:name="Light Shading Accent 3" w:semiHidden="0" w:uiPriority="60" w:unhideWhenUsed="0"/>
+    <w:lsdException w:name="Light List Accent 3" w:semiHidden="0" w:uiPriority="61" w:unhideWhenUsed="0"/>
+    <w:lsdException w:name="Light Grid Accent 3" w:semiHidden="0" w:uiPriority="62" w:unhideWhenUsed="0"/>
+    <w:lsdException w:name="Medium Shading 1 Accent 3" w:semiHidden="0" w:uiPriority="63" w:unhideWhenUsed="0"/>
+    <w:lsdException w:name="Medium Shading 2 Accent 3" w:semiHidden="0" w:uiPriority="64" w:unhideWhenUsed="0"/>
+    <w:lsdException w:name="Medium List 1 Accent 3" w:semiHidden="0" w:uiPriority="65" w:unhideWhenUsed="0"/>
+    <w:lsdException w:name="Medium List 2 Accent 3" w:semiHidden="0" w:uiPriority="66" w:unhideWhenUsed="0"/>
+    <w:lsdException w:name="Medium Grid 1 Accent 3" w:semiHidden="0" w:uiPriority="67" w:unhideWhenUsed="0"/>
+    <w:lsdException w:name="Medium Grid 2 Accent 3" w:semiHidden="0" w:uiPriority="68" w:unhideWhenUsed="0"/>
+    <w:lsdException w:name="Medium Grid 3 Accent 3" w:semiHidden="0" w:uiPriority="69" w:unhideWhenUsed="0"/>
+    <w:lsdException w:name="Dark List Accent 3" w:semiHidden="0" w:uiPriority="70" w:unhideWhenUsed="0"/>
+    <w:lsdException w:name="Colorful Shading Accent 3" w:semiHidden="0" w:uiPriority="71" w:unhideWhenUsed="0"/>
+    <w:lsdException w:name="Colorful List Accent 3" w:semiHidden="0" w:uiPriority="72" w:unhideWhenUsed="0"/>
+    <w:lsdException w:name="Colorful Grid Accent 3" w:semiHidden="0" w:uiPriority="73" w:unhideWhenUsed="0"/>
+    <w:lsdException w:name="Light Shading Accent 4" w:semiHidden="0" w:uiPriority="60" w:unhideWhenUsed="0"/>
+    <w:lsdException w:name="Light List Accent 4" w:semiHidden="0" w:uiPriority="61" w:unhideWhenUsed="0"/>
+    <w:lsdException w:name="Light Grid Accent 4" w:semiHidden="0" w:uiPriority="62" w:unhideWhenUsed="0"/>
+    <w:lsdException w:name="Medium Shading 1 Accent 4" w:semiHidden="0" w:uiPriority="63" w:unhideWhenUsed="0"/>
+    <w:lsdException w:name="Medium Shading 2 Accent 4" w:semiHidden="0" w:uiPriority="64" w:unhideWhenUsed="0"/>
+    <w:lsdException w:name="Medium List 1 Accent 4" w:semiHidden="0" w:uiPriority="65" w:unhideWhenUsed="0"/>
+    <w:lsdException w:name="Medium List 2 Accent 4" w:semiHidden="0" w:uiPriority="66" w:unhideWhenUsed="0"/>
+    <w:lsdException w:name="Medium Grid 1 Accent 4" w:semiHidden="0" w:uiPriority="67" w:unhideWhenUsed="0"/>
+    <w:lsdException w:name="Medium Grid 2 Accent 4" w:semiHidden="0" w:uiPriority="68" w:unhideWhenUsed="0"/>
+    <w:lsdException w:name="Medium Grid 3 Accent 4" w:semiHidden="0" w:uiPriority="69" w:unhideWhenUsed="0"/>
+    <w:lsdException w:name="Dark List Accent 4" w:semiHidden="0" w:uiPriority="70" w:unhideWhenUsed="0"/>
+    <w:lsdException w:name="Colorful Shading Accent 4" w:semiHidden="0" w:uiPriority="71" w:unhideWhenUsed="0"/>
+    <w:lsdException w:name="Colorful List Accent 4" w:semiHidden="0" w:uiPriority="72" w:unhideWhenUsed="0"/>
+    <w:lsdException w:name="Colorful Grid Accent 4" w:semiHidden="0" w:uiPriority="73" w:unhideWhenUsed="0"/>
+    <w:lsdException w:name="Light Shading Accent 5" w:semiHidden="0" w:uiPriority="60" w:unhideWhenUsed="0"/>
+    <w:lsdException w:name="Light List Accent 5" w:semiHidden="0" w:uiPriority="61" w:unhideWhenUsed="0"/>
+    <w:lsdException w:name="Light Grid Accent 5" w:semiHidden="0" w:uiPriority="62" w:unhideWhenUsed="0"/>
+    <w:lsdException w:name="Medium Shading 1 Accent 5" w:semiHidden="0" w:uiPriority="63" w:unhideWhenUsed="0"/>
+    <w:lsdException w:name="Medium Shading 2 Accent 5" w:semiHidden="0" w:uiPriority="64" w:unhideWhenUsed="0"/>
+    <w:lsdException w:name="Medium List 1 Accent 5" w:semiHidden="0" w:uiPriority="65" w:unhideWhenUsed="0"/>
+    <w:lsdException w:name="Medium List 2 Accent 5" w:semiHidden="0" w:uiPriority="66" w:unhideWhenUsed="0"/>
+    <w:lsdException w:name="Medium Grid 1 Accent 5" w:semiHidden="0" w:uiPriority="67" w:unhideWhenUsed="0"/>
+    <w:lsdException w:name="Medium Grid 2 Accent 5" w:semiHidden="0" w:uiPriority="68" w:unhideWhenUsed="0"/>
+    <w:lsdException w:name="Medium Grid 3 Accent 5" w:semiHidden="0" w:uiPriority="69" w:unhideWhenUsed="0"/>
+    <w:lsdException w:name="Dark List Accent 5" w:semiHidden="0" w:uiPriority="70" w:unhideWhenUsed="0"/>
+    <w:lsdException w:name="Colorful Shading Accent 5" w:semiHidden="0" w:uiPriority="71" w:unhideWhenUsed="0"/>
+    <w:lsdException w:name="Colorful List Accent 5" w:semiHidden="0" w:uiPriority="72" w:unhideWhenUsed="0"/>
+    <w:lsdException w:name="Colorful Grid Accent 5" w:semiHidden="0" w:uiPriority="73" w:unhideWhenUsed="0"/>
+    <w:lsdException w:name="Light Shading Accent 6" w:semiHidden="0" w:uiPriority="60" w:unhideWhenUsed="0"/>
+    <w:lsdException w:name="Light List Accent 6" w:semiHidden="0" w:uiPriority="61" w:unhideWhenUsed="0"/>
+    <w:lsdException w:name="Light Grid Accent 6" w:semiHidden="0" w:uiPriority="62" w:unhideWhenUsed="0"/>
+    <w:lsdException w:name="Medium Shading 1 Accent 6" w:semiHidden="0" w:uiPriority="63" w:unhideWhenUsed="0"/>
+    <w:lsdException w:name="Medium Shading 2 Accent 6" w:semiHidden="0" w:uiPriority="64" w:unhideWhenUsed="0"/>
+    <w:lsdException w:name="Medium List 1 Accent 6" w:semiHidden="0" w:uiPriority="65" w:unhideWhenUsed="0"/>
+    <w:lsdException w:name="Medium List 2 Accent 6" w:semiHidden="0" w:uiPriority="66" w:unhideWhenUsed="0"/>
+    <w:lsdException w:name="Medium Grid 1 Accent 6" w:semiHidden="0" w:uiPriority="67" w:unhideWhenUsed="0"/>
+    <w:lsdException w:name="Medium Grid 2 Accent 6" w:semiHidden="0" w:uiPriority="68" w:unhideWhenUsed="0"/>
+    <w:lsdException w:name="Medium Grid 3 Accent 6" w:semiHidden="0" w:uiPriority="69" w:unhideWhenUsed="0"/>
+    <w:lsdException w:name="Dark List Accent 6" w:semiHidden="0" w:uiPriority="70" w:unhideWhenUsed="0"/>
+    <w:lsdException w:name="Colorful Shading Accent 6" w:semiHidden="0" w:uiPriority="71" w:unhideWhenUsed="0"/>
+    <w:lsdException w:name="Colorful List Accent 6" w:semiHidden="0" w:uiPriority="72" w:unhideWhenUsed="0"/>
+    <w:lsdException w:name="Colorful Grid Accent 6" w:semiHidden="0" w:uiPriority="73" w:unhideWhenUsed="0"/>
+    <w:lsdException w:name="Subtle Emphasis" w:semiHidden="0" w:uiPriority="19" w:unhideWhenUsed="0" w:qFormat="1"/>
+    <w:lsdException w:name="Intense Emphasis" w:semiHidden="0" w:uiPriority="21" w:unhideWhenUsed="0" w:qFormat="1"/>
+    <w:lsdException w:name="Subtle Reference" w:semiHidden="0" w:uiPriority="31" w:unhideWhenUsed="0" w:qFormat="1"/>
+    <w:lsdException w:name="Intense Reference" w:semiHidden="0" w:uiPriority="32" w:unhideWhenUsed="0" w:qFormat="1"/>
+    <w:lsdException w:name="Book Title" w:semiHidden="0" w:uiPriority="33" w:unhideWhenUsed="0" w:qFormat="1"/>
+    <w:lsdException w:name="Bibliography" w:uiPriority="37"/>
+    <w:lsdException w:name="TOC Heading" w:uiPriority="39" w:qFormat="1"/>
   </w:latentStyles>
   <w:style w:type="paragraph" w:default="1" w:styleId="Normal">
     <w:name w:val="Normal"/>
@@ -4767,7 +5544,7 @@
 </file>
 
 <file path=customXml/itemProps1.xml><?xml version="1.0" encoding="utf-8"?>
-<ds:datastoreItem xmlns:ds="http://schemas.openxmlformats.org/officeDocument/2006/customXml" ds:itemID="{7F3F15D3-C192-464E-9D1F-96FAB7C9A318}">
+<ds:datastoreItem xmlns:ds="http://schemas.openxmlformats.org/officeDocument/2006/customXml" ds:itemID="{874939A5-5A1E-4B80-8E99-3BBC6A4D61EF}">
   <ds:schemaRefs>
     <ds:schemaRef ds:uri="http://schemas.openxmlformats.org/officeDocument/2006/bibliography"/>
   </ds:schemaRefs>

</xml_diff>